<commit_message>
Aggiornate rispetto al file .md
</commit_message>
<xml_diff>
--- a/RelazioneProgettoEsame.docx
+++ b/RelazioneProgettoEsame.docx
@@ -7,7 +7,43 @@
         <w:pStyle w:val="Title"/>
       </w:pPr>
       <w:r>
-        <w:t xml:space="preserve">Relazione del progetto d’esame di Editoria Digitale</w:t>
+        <w:t xml:space="preserve">Relazione</w:t>
+      </w:r>
+      <w:r>
+        <w:t xml:space="preserve"> </w:t>
+      </w:r>
+      <w:r>
+        <w:t xml:space="preserve">del</w:t>
+      </w:r>
+      <w:r>
+        <w:t xml:space="preserve"> </w:t>
+      </w:r>
+      <w:r>
+        <w:t xml:space="preserve">progetto</w:t>
+      </w:r>
+      <w:r>
+        <w:t xml:space="preserve"> </w:t>
+      </w:r>
+      <w:r>
+        <w:t xml:space="preserve">d’esame</w:t>
+      </w:r>
+      <w:r>
+        <w:t xml:space="preserve"> </w:t>
+      </w:r>
+      <w:r>
+        <w:t xml:space="preserve">di</w:t>
+      </w:r>
+      <w:r>
+        <w:t xml:space="preserve"> </w:t>
+      </w:r>
+      <w:r>
+        <w:t xml:space="preserve">Editoria</w:t>
+      </w:r>
+      <w:r>
+        <w:t xml:space="preserve"> </w:t>
+      </w:r>
+      <w:r>
+        <w:t xml:space="preserve">Digitale</w:t>
       </w:r>
     </w:p>
     <w:p>
@@ -15,7 +51,19 @@
         <w:pStyle w:val="Author"/>
       </w:pPr>
       <w:r>
-        <w:t xml:space="preserve">Lisa Borlini 910972</w:t>
+        <w:t xml:space="preserve">Lisa</w:t>
+      </w:r>
+      <w:r>
+        <w:t xml:space="preserve"> </w:t>
+      </w:r>
+      <w:r>
+        <w:t xml:space="preserve">Borlini</w:t>
+      </w:r>
+      <w:r>
+        <w:t xml:space="preserve"> </w:t>
+      </w:r>
+      <w:r>
+        <w:t xml:space="preserve">910972</w:t>
       </w:r>
     </w:p>
     <w:p>
@@ -23,7 +71,13 @@
         <w:pStyle w:val="Date"/>
       </w:pPr>
       <w:r>
-        <w:t xml:space="preserve">a.a. 2023/2024</w:t>
+        <w:t xml:space="preserve">a.a.</w:t>
+      </w:r>
+      <w:r>
+        <w:t xml:space="preserve"> </w:t>
+      </w:r>
+      <w:r>
+        <w:t xml:space="preserve">2023/2024</w:t>
       </w:r>
     </w:p>
     <w:p>
@@ -35,12 +89,12 @@
           <wp:inline>
             <wp:extent cx="952500" cy="952500"/>
             <wp:effectExtent b="0" l="0" r="0" t="0"/>
-            <wp:docPr descr="Logo UNIMI" title="" id="21" name="Picture"/>
+            <wp:docPr descr="Logo UNIMI" title="" id="1" name="Picture"/>
             <a:graphic>
               <a:graphicData uri="http://schemas.openxmlformats.org/drawingml/2006/picture">
                 <pic:pic>
                   <pic:nvPicPr>
-                    <pic:cNvPr descr="./logo/minerva.jpg" id="22" name="Picture"/>
+                    <pic:cNvPr descr="./logo/minerva.jpg" id="0" name="Picture"/>
                     <pic:cNvPicPr>
                       <a:picLocks noChangeArrowheads="1" noChangeAspect="1"/>
                     </pic:cNvPicPr>
@@ -81,7 +135,7 @@
         <w:t xml:space="preserve">Logo UNIMI</w:t>
       </w:r>
     </w:p>
-    <w:bookmarkStart w:id="109" w:name="torna-con-i-piedi-per-terra"/>
+    <w:bookmarkStart w:id="91" w:name="torna-con-i-piedi-per-terra"/>
     <w:p>
       <w:pPr>
         <w:pStyle w:val="Heading1"/>
@@ -98,7 +152,7 @@
         <w:t xml:space="preserve">Tecniche di grounding nel quotidiano</w:t>
       </w:r>
     </w:p>
-    <w:bookmarkStart w:id="23" w:name="introduzione"/>
+    <w:bookmarkStart w:id="21" w:name="introduzione"/>
     <w:p>
       <w:pPr>
         <w:pStyle w:val="Heading2"/>
@@ -130,8 +184,8 @@
         <w:t xml:space="preserve">Nel flusso documentale si presterà particolare attenzione alla raccolta e creazione di contenuti veritieri e senza Copyright, creare una struttura per rendere il libro il più facilmente fruibile e fare in modo che la grafica rispetti gli standard di accessibilità.</w:t>
       </w:r>
     </w:p>
-    <w:bookmarkEnd w:id="23"/>
-    <w:bookmarkStart w:id="36" w:name="ideazione"/>
+    <w:bookmarkEnd w:id="21"/>
+    <w:bookmarkStart w:id="30" w:name="ideazione"/>
     <w:p>
       <w:pPr>
         <w:pStyle w:val="Heading2"/>
@@ -157,7 +211,7 @@
         <w:t xml:space="preserve">L’obbiettivo del mio progetto è creare uno strumento facilmente consultabile in ogni momento che suggerisca vari esercizi che possono aiutare a calmare la mente.</w:t>
       </w:r>
     </w:p>
-    <w:bookmarkStart w:id="24" w:name="tema"/>
+    <w:bookmarkStart w:id="22" w:name="tema"/>
     <w:p>
       <w:pPr>
         <w:pStyle w:val="Heading3"/>
@@ -176,7 +230,6 @@
       <w:r>
         <w:rPr>
           <w:i/>
-          <w:iCs/>
         </w:rPr>
         <w:t xml:space="preserve">Esempio</w:t>
       </w:r>
@@ -184,8 +237,8 @@
         <w:t xml:space="preserve">: un’audioguida)</w:t>
       </w:r>
     </w:p>
-    <w:bookmarkEnd w:id="24"/>
-    <w:bookmarkStart w:id="33" w:name="destinatari"/>
+    <w:bookmarkEnd w:id="22"/>
+    <w:bookmarkStart w:id="27" w:name="destinatari"/>
     <w:p>
       <w:pPr>
         <w:pStyle w:val="Heading3"/>
@@ -202,7 +255,7 @@
         <w:t xml:space="preserve">Il progetto è pensato principalmente per persone con problemi a rimanere radicati nel presente, che sia per fattori di stress interni che esterni.</w:t>
       </w:r>
     </w:p>
-    <w:bookmarkStart w:id="31" w:name="personas"/>
+    <w:bookmarkStart w:id="25" w:name="personas"/>
     <w:p>
       <w:pPr>
         <w:pStyle w:val="Heading4"/>
@@ -220,18 +273,18 @@
           <wp:inline>
             <wp:extent cx="5334000" cy="2318170"/>
             <wp:effectExtent b="0" l="0" r="0" t="0"/>
-            <wp:docPr descr="Personas create" title="" id="26" name="Picture"/>
+            <wp:docPr descr="Personas create" title="" id="1" name="Picture"/>
             <a:graphic>
               <a:graphicData uri="http://schemas.openxmlformats.org/drawingml/2006/picture">
                 <pic:pic>
                   <pic:nvPicPr>
-                    <pic:cNvPr descr="Ideazione/Persona_Martha_Jones.png" id="27" name="Picture"/>
+                    <pic:cNvPr descr="Ideazione/Persona_Martha_Jones.png" id="0" name="Picture"/>
                     <pic:cNvPicPr>
                       <a:picLocks noChangeArrowheads="1" noChangeAspect="1"/>
                     </pic:cNvPicPr>
                   </pic:nvPicPr>
                   <pic:blipFill>
-                    <a:blip r:embed="rId25"/>
+                    <a:blip r:embed="rId23"/>
                     <a:stretch>
                       <a:fillRect/>
                     </a:stretch>
@@ -270,18 +323,18 @@
           <wp:inline>
             <wp:extent cx="5334000" cy="2318170"/>
             <wp:effectExtent b="0" l="0" r="0" t="0"/>
-            <wp:docPr descr="Personas create" title="" id="29" name="Picture"/>
+            <wp:docPr descr="Personas create" title="" id="1" name="Picture"/>
             <a:graphic>
               <a:graphicData uri="http://schemas.openxmlformats.org/drawingml/2006/picture">
                 <pic:pic>
                   <pic:nvPicPr>
-                    <pic:cNvPr descr="Ideazione/Persona_Matteo_Bianchi.png" id="30" name="Picture"/>
+                    <pic:cNvPr descr="Ideazione/Persona_Matteo_Bianchi.png" id="0" name="Picture"/>
                     <pic:cNvPicPr>
                       <a:picLocks noChangeArrowheads="1" noChangeAspect="1"/>
                     </pic:cNvPicPr>
                   </pic:nvPicPr>
                   <pic:blipFill>
-                    <a:blip r:embed="rId28"/>
+                    <a:blip r:embed="rId24"/>
                     <a:stretch>
                       <a:fillRect/>
                     </a:stretch>
@@ -316,8 +369,8 @@
         <w:t xml:space="preserve">Personas create</w:t>
       </w:r>
     </w:p>
-    <w:bookmarkEnd w:id="31"/>
-    <w:bookmarkStart w:id="32" w:name="scenari-duso"/>
+    <w:bookmarkEnd w:id="25"/>
+    <w:bookmarkStart w:id="26" w:name="scenari-duso"/>
     <w:p>
       <w:pPr>
         <w:pStyle w:val="Heading4"/>
@@ -333,7 +386,6 @@
       <w:r>
         <w:rPr>
           <w:i/>
-          <w:iCs/>
         </w:rPr>
         <w:t xml:space="preserve">Scenario 1:</w:t>
       </w:r>
@@ -346,11 +398,11 @@
     </w:p>
     <w:p>
       <w:pPr>
-        <w:pStyle w:val="Compact"/>
         <w:numPr>
           <w:ilvl w:val="0"/>
           <w:numId w:val="1001"/>
         </w:numPr>
+        <w:pStyle w:val="Compact"/>
       </w:pPr>
       <w:r>
         <w:t xml:space="preserve">L’utente apre l’eBook</w:t>
@@ -358,11 +410,11 @@
     </w:p>
     <w:p>
       <w:pPr>
-        <w:pStyle w:val="Compact"/>
         <w:numPr>
           <w:ilvl w:val="0"/>
           <w:numId w:val="1001"/>
         </w:numPr>
+        <w:pStyle w:val="Compact"/>
       </w:pPr>
       <w:r>
         <w:t xml:space="preserve">Legge il libro in modo lineare</w:t>
@@ -370,20 +422,20 @@
     </w:p>
     <w:p>
       <w:pPr>
-        <w:pStyle w:val="Compact"/>
         <w:numPr>
           <w:ilvl w:val="0"/>
           <w:numId w:val="1001"/>
         </w:numPr>
-      </w:pPr>
-    </w:p>
-    <w:p>
-      <w:pPr>
         <w:pStyle w:val="Compact"/>
+      </w:pPr>
+    </w:p>
+    <w:p>
+      <w:pPr>
         <w:numPr>
           <w:ilvl w:val="1"/>
           <w:numId w:val="1002"/>
         </w:numPr>
+        <w:pStyle w:val="Compact"/>
       </w:pPr>
       <w:r>
         <w:t xml:space="preserve">L’utente può scegliere se provare gli esercizi durante la lettura</w:t>
@@ -394,11 +446,11 @@
     </w:p>
     <w:p>
       <w:pPr>
-        <w:pStyle w:val="Compact"/>
         <w:numPr>
           <w:ilvl w:val="1"/>
           <w:numId w:val="1002"/>
         </w:numPr>
+        <w:pStyle w:val="Compact"/>
       </w:pPr>
       <w:r>
         <w:t xml:space="preserve">L’utente può leggerli tutti e poi scegliere che esercizi provare</w:t>
@@ -411,7 +463,6 @@
       <w:r>
         <w:rPr>
           <w:i/>
-          <w:iCs/>
         </w:rPr>
         <w:t xml:space="preserve">Scenario 2:</w:t>
       </w:r>
@@ -424,11 +475,11 @@
     </w:p>
     <w:p>
       <w:pPr>
-        <w:pStyle w:val="Compact"/>
         <w:numPr>
           <w:ilvl w:val="0"/>
           <w:numId w:val="1003"/>
         </w:numPr>
+        <w:pStyle w:val="Compact"/>
       </w:pPr>
       <w:r>
         <w:t xml:space="preserve">L’utente apre l’eBook</w:t>
@@ -436,11 +487,11 @@
     </w:p>
     <w:p>
       <w:pPr>
-        <w:pStyle w:val="Compact"/>
         <w:numPr>
           <w:ilvl w:val="0"/>
           <w:numId w:val="1003"/>
         </w:numPr>
+        <w:pStyle w:val="Compact"/>
       </w:pPr>
       <w:r>
         <w:t xml:space="preserve">Seleziona l’esercizio che vuole effettuare dall’indice</w:t>
@@ -448,11 +499,11 @@
     </w:p>
     <w:p>
       <w:pPr>
-        <w:pStyle w:val="Compact"/>
         <w:numPr>
           <w:ilvl w:val="0"/>
           <w:numId w:val="1003"/>
         </w:numPr>
+        <w:pStyle w:val="Compact"/>
       </w:pPr>
       <w:r>
         <w:t xml:space="preserve">Legge la spiegazione l’esercizio</w:t>
@@ -460,11 +511,11 @@
     </w:p>
     <w:p>
       <w:pPr>
-        <w:pStyle w:val="Compact"/>
         <w:numPr>
           <w:ilvl w:val="0"/>
           <w:numId w:val="1003"/>
         </w:numPr>
+        <w:pStyle w:val="Compact"/>
       </w:pPr>
       <w:r>
         <w:t xml:space="preserve">L’utente esegue l’esercizio</w:t>
@@ -472,20 +523,20 @@
     </w:p>
     <w:p>
       <w:pPr>
-        <w:pStyle w:val="Compact"/>
         <w:numPr>
           <w:ilvl w:val="0"/>
           <w:numId w:val="1003"/>
         </w:numPr>
-      </w:pPr>
-    </w:p>
-    <w:p>
-      <w:pPr>
         <w:pStyle w:val="Compact"/>
+      </w:pPr>
+    </w:p>
+    <w:p>
+      <w:pPr>
         <w:numPr>
           <w:ilvl w:val="1"/>
           <w:numId w:val="1004"/>
         </w:numPr>
+        <w:pStyle w:val="Compact"/>
       </w:pPr>
       <w:r>
         <w:t xml:space="preserve">Se l’utente si ritiene soddisfatto potrà chiudere l’eBook</w:t>
@@ -496,11 +547,11 @@
     </w:p>
     <w:p>
       <w:pPr>
-        <w:pStyle w:val="Compact"/>
         <w:numPr>
           <w:ilvl w:val="1"/>
           <w:numId w:val="1004"/>
         </w:numPr>
+        <w:pStyle w:val="Compact"/>
       </w:pPr>
       <w:r>
         <w:t xml:space="preserve">l’utente può tornare al punto 2. e scegliere un nuovo esercizio</w:t>
@@ -516,7 +567,6 @@
       <w:r>
         <w:rPr>
           <w:i/>
-          <w:iCs/>
         </w:rPr>
         <w:t xml:space="preserve">Scenario 3:</w:t>
       </w:r>
@@ -529,11 +579,11 @@
     </w:p>
     <w:p>
       <w:pPr>
-        <w:pStyle w:val="Compact"/>
         <w:numPr>
           <w:ilvl w:val="0"/>
           <w:numId w:val="1005"/>
         </w:numPr>
+        <w:pStyle w:val="Compact"/>
       </w:pPr>
       <w:r>
         <w:t xml:space="preserve">L’utente apre l’eBook</w:t>
@@ -541,11 +591,11 @@
     </w:p>
     <w:p>
       <w:pPr>
-        <w:pStyle w:val="Compact"/>
         <w:numPr>
           <w:ilvl w:val="0"/>
           <w:numId w:val="1005"/>
         </w:numPr>
+        <w:pStyle w:val="Compact"/>
       </w:pPr>
       <w:r>
         <w:t xml:space="preserve">Seleziona l’esercizio che vuole effettuare dall’indice</w:t>
@@ -553,11 +603,11 @@
     </w:p>
     <w:p>
       <w:pPr>
-        <w:pStyle w:val="Compact"/>
         <w:numPr>
           <w:ilvl w:val="0"/>
           <w:numId w:val="1005"/>
         </w:numPr>
+        <w:pStyle w:val="Compact"/>
       </w:pPr>
       <w:r>
         <w:t xml:space="preserve">Attiva l’audioguida che spiegherà l’esercizio</w:t>
@@ -565,11 +615,11 @@
     </w:p>
     <w:p>
       <w:pPr>
-        <w:pStyle w:val="Compact"/>
         <w:numPr>
           <w:ilvl w:val="0"/>
           <w:numId w:val="1005"/>
         </w:numPr>
+        <w:pStyle w:val="Compact"/>
       </w:pPr>
       <w:r>
         <w:t xml:space="preserve">L’utente esegue l’esercizio</w:t>
@@ -577,20 +627,20 @@
     </w:p>
     <w:p>
       <w:pPr>
-        <w:pStyle w:val="Compact"/>
         <w:numPr>
           <w:ilvl w:val="0"/>
           <w:numId w:val="1005"/>
         </w:numPr>
-      </w:pPr>
-    </w:p>
-    <w:p>
-      <w:pPr>
         <w:pStyle w:val="Compact"/>
+      </w:pPr>
+    </w:p>
+    <w:p>
+      <w:pPr>
         <w:numPr>
           <w:ilvl w:val="1"/>
           <w:numId w:val="1006"/>
         </w:numPr>
+        <w:pStyle w:val="Compact"/>
       </w:pPr>
       <w:r>
         <w:t xml:space="preserve">Se l’utente si ritiene soddisfatto potrà chiudere l’eBook</w:t>
@@ -601,19 +651,19 @@
     </w:p>
     <w:p>
       <w:pPr>
-        <w:pStyle w:val="Compact"/>
         <w:numPr>
           <w:ilvl w:val="1"/>
           <w:numId w:val="1006"/>
         </w:numPr>
+        <w:pStyle w:val="Compact"/>
       </w:pPr>
       <w:r>
         <w:t xml:space="preserve">l’utente può tornare al punto 2. e scegliere un nuovo esercizio</w:t>
       </w:r>
     </w:p>
-    <w:bookmarkEnd w:id="32"/>
-    <w:bookmarkEnd w:id="33"/>
-    <w:bookmarkStart w:id="34" w:name="requisiti-di-accettazione"/>
+    <w:bookmarkEnd w:id="26"/>
+    <w:bookmarkEnd w:id="27"/>
+    <w:bookmarkStart w:id="28" w:name="requisiti-di-accettazione"/>
     <w:p>
       <w:pPr>
         <w:pStyle w:val="Heading3"/>
@@ -645,8 +695,8 @@
         <w:t xml:space="preserve">Fornendo audio/video e testo in un unico prodotto sarà più facile sfruttare tutte le risorse disponibili senza dover aprire e chiudere diverse applicazioni.</w:t>
       </w:r>
     </w:p>
-    <w:bookmarkEnd w:id="34"/>
-    <w:bookmarkStart w:id="35" w:name="canali-di-distribuzione"/>
+    <w:bookmarkEnd w:id="28"/>
+    <w:bookmarkStart w:id="29" w:name="canali-di-distribuzione"/>
     <w:p>
       <w:pPr>
         <w:pStyle w:val="Heading3"/>
@@ -695,11 +745,11 @@
     </w:p>
     <w:p>
       <w:pPr>
-        <w:pStyle w:val="Compact"/>
         <w:numPr>
           <w:ilvl w:val="0"/>
           <w:numId w:val="1007"/>
         </w:numPr>
+        <w:pStyle w:val="Compact"/>
       </w:pPr>
       <w:r>
         <w:t xml:space="preserve">una palette con dei toni naturali e forme rotonde in modo da avere un effetto rilassante,</w:t>
@@ -707,11 +757,11 @@
     </w:p>
     <w:p>
       <w:pPr>
-        <w:pStyle w:val="Compact"/>
         <w:numPr>
           <w:ilvl w:val="0"/>
           <w:numId w:val="1007"/>
         </w:numPr>
+        <w:pStyle w:val="Compact"/>
       </w:pPr>
       <w:r>
         <w:t xml:space="preserve">un font accessibile per chi ha la dislessia,</w:t>
@@ -719,31 +769,31 @@
     </w:p>
     <w:p>
       <w:pPr>
-        <w:pStyle w:val="Compact"/>
         <w:numPr>
           <w:ilvl w:val="0"/>
           <w:numId w:val="1007"/>
         </w:numPr>
-      </w:pPr>
-      <w:r>
-        <w:t xml:space="preserve">un’interlinea tale da non avere il testo troppo ravvicinato,</w:t>
-      </w:r>
-    </w:p>
-    <w:p>
-      <w:pPr>
         <w:pStyle w:val="Compact"/>
+      </w:pPr>
+      <w:r>
+        <w:t xml:space="preserve">chiara divisione tra i vari esercizi in modo da non causare confusione</w:t>
+      </w:r>
+    </w:p>
+    <w:p>
+      <w:pPr>
         <w:numPr>
           <w:ilvl w:val="0"/>
           <w:numId w:val="1007"/>
         </w:numPr>
-      </w:pPr>
-      <w:r>
-        <w:t xml:space="preserve">chiara divisione tra i vari esercizi in modo da non causare confusione.</w:t>
-      </w:r>
-    </w:p>
-    <w:bookmarkEnd w:id="35"/>
-    <w:bookmarkEnd w:id="36"/>
-    <w:bookmarkStart w:id="60" w:name="processo-di-produzione"/>
+        <w:pStyle w:val="Compact"/>
+      </w:pPr>
+      <w:r>
+        <w:t xml:space="preserve">sarà abbastanza minimale in modo da non casusare distrazioni.</w:t>
+      </w:r>
+    </w:p>
+    <w:bookmarkEnd w:id="29"/>
+    <w:bookmarkEnd w:id="30"/>
+    <w:bookmarkStart w:id="46" w:name="processo-di-produzione"/>
     <w:p>
       <w:pPr>
         <w:pStyle w:val="Heading2"/>
@@ -752,7 +802,7 @@
         <w:t xml:space="preserve">Processo di Produzione</w:t>
       </w:r>
     </w:p>
-    <w:bookmarkStart w:id="37" w:name="acquisizione-dei-contenuti"/>
+    <w:bookmarkStart w:id="31" w:name="acquisizione-dei-contenuti"/>
     <w:p>
       <w:pPr>
         <w:pStyle w:val="Heading3"/>
@@ -787,7 +837,7 @@
         <w:t xml:space="preserve"> </w:t>
       </w:r>
       <w:r>
-        <w:t xml:space="preserve">Per i contenuti grafici invece verranno sfruttati fonti libere da vari siti web.</w:t>
+        <w:t xml:space="preserve">Per i contenuti grafici invece sono stati sfruttati quasi unicamente fonti libere da vari siti web; ad eccezione dell’unico video presente nell’eBook la cui animazione è stata creata da Sara Borlini, dato che non ho trovato le risorse necessarie in lingua italiana.</w:t>
       </w:r>
       <w:r>
         <w:t xml:space="preserve"> </w:t>
@@ -796,8 +846,8 @@
         <w:t xml:space="preserve">Infine i contenuti audio verranno generati automaticamente.</w:t>
       </w:r>
     </w:p>
-    <w:bookmarkEnd w:id="37"/>
-    <w:bookmarkStart w:id="54" w:name="gestione-documentale"/>
+    <w:bookmarkEnd w:id="31"/>
+    <w:bookmarkStart w:id="40" w:name="gestione-documentale"/>
     <w:p>
       <w:pPr>
         <w:pStyle w:val="Heading3"/>
@@ -806,7 +856,7 @@
         <w:t xml:space="preserve">Gestione documentale</w:t>
       </w:r>
     </w:p>
-    <w:bookmarkStart w:id="41" w:name="raccolta-e-creazione-dei-contenuti"/>
+    <w:bookmarkStart w:id="33" w:name="raccolta-e-creazione-dei-contenuti"/>
     <w:p>
       <w:pPr>
         <w:pStyle w:val="Heading4"/>
@@ -829,18 +879,18 @@
           <wp:inline>
             <wp:extent cx="5334000" cy="1319892"/>
             <wp:effectExtent b="0" l="0" r="0" t="0"/>
-            <wp:docPr descr="" title="" id="39" name="Picture"/>
+            <wp:docPr descr="" title="" id="1" name="Picture"/>
             <a:graphic>
               <a:graphicData uri="http://schemas.openxmlformats.org/drawingml/2006/picture">
                 <pic:pic>
                   <pic:nvPicPr>
-                    <pic:cNvPr descr="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" id="40" name="Picture"/>
+                    <pic:cNvPr descr="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" id="0" name="Picture"/>
                     <pic:cNvPicPr>
                       <a:picLocks noChangeArrowheads="1" noChangeAspect="1"/>
                     </pic:cNvPicPr>
                   </pic:nvPicPr>
                   <pic:blipFill>
-                    <a:blip r:embed="rId38"/>
+                    <a:blip r:embed="rId32"/>
                     <a:stretch>
                       <a:fillRect/>
                     </a:stretch>
@@ -867,8 +917,8 @@
         </w:drawing>
       </w:r>
     </w:p>
-    <w:bookmarkEnd w:id="41"/>
-    <w:bookmarkStart w:id="45" w:name="strutturazione-dei-contenuti"/>
+    <w:bookmarkEnd w:id="33"/>
+    <w:bookmarkStart w:id="35" w:name="strutturazione-dei-contenuti"/>
     <w:p>
       <w:pPr>
         <w:pStyle w:val="Heading4"/>
@@ -891,18 +941,18 @@
           <wp:inline>
             <wp:extent cx="5334000" cy="2122714"/>
             <wp:effectExtent b="0" l="0" r="0" t="0"/>
-            <wp:docPr descr="" title="" id="43" name="Picture"/>
+            <wp:docPr descr="" title="" id="1" name="Picture"/>
             <a:graphic>
               <a:graphicData uri="http://schemas.openxmlformats.org/drawingml/2006/picture">
                 <pic:pic>
                   <pic:nvPicPr>
-                    <pic:cNvPr descr="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" id="44" name="Picture"/>
+                    <pic:cNvPr descr="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" id="0" name="Picture"/>
                     <pic:cNvPicPr>
                       <a:picLocks noChangeArrowheads="1" noChangeAspect="1"/>
                     </pic:cNvPicPr>
                   </pic:nvPicPr>
                   <pic:blipFill>
-                    <a:blip r:embed="rId42"/>
+                    <a:blip r:embed="rId34"/>
                     <a:stretch>
                       <a:fillRect/>
                     </a:stretch>
@@ -929,8 +979,8 @@
         </w:drawing>
       </w:r>
     </w:p>
-    <w:bookmarkEnd w:id="45"/>
-    <w:bookmarkStart w:id="49" w:name="applicazione-dello-stile-grafico"/>
+    <w:bookmarkEnd w:id="35"/>
+    <w:bookmarkStart w:id="37" w:name="applicazione-dello-stile-grafico"/>
     <w:p>
       <w:pPr>
         <w:pStyle w:val="Heading4"/>
@@ -953,18 +1003,18 @@
           <wp:inline>
             <wp:extent cx="5334000" cy="1660071"/>
             <wp:effectExtent b="0" l="0" r="0" t="0"/>
-            <wp:docPr descr="" title="" id="47" name="Picture"/>
+            <wp:docPr descr="" title="" id="1" name="Picture"/>
             <a:graphic>
               <a:graphicData uri="http://schemas.openxmlformats.org/drawingml/2006/picture">
                 <pic:pic>
                   <pic:nvPicPr>
-                    <pic:cNvPr descr="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" id="48" name="Picture"/>
+                    <pic:cNvPr descr="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" id="0" name="Picture"/>
                     <pic:cNvPicPr>
                       <a:picLocks noChangeArrowheads="1" noChangeAspect="1"/>
                     </pic:cNvPicPr>
                   </pic:nvPicPr>
                   <pic:blipFill>
-                    <a:blip r:embed="rId46"/>
+                    <a:blip r:embed="rId36"/>
                     <a:stretch>
                       <a:fillRect/>
                     </a:stretch>
@@ -991,8 +1041,8 @@
         </w:drawing>
       </w:r>
     </w:p>
-    <w:bookmarkEnd w:id="49"/>
-    <w:bookmarkStart w:id="53" w:name="creazione-formato-di-distribuzione"/>
+    <w:bookmarkEnd w:id="37"/>
+    <w:bookmarkStart w:id="39" w:name="creazione-formato-di-distribuzione"/>
     <w:p>
       <w:pPr>
         <w:pStyle w:val="Heading4"/>
@@ -1015,18 +1065,18 @@
           <wp:inline>
             <wp:extent cx="5334000" cy="868493"/>
             <wp:effectExtent b="0" l="0" r="0" t="0"/>
-            <wp:docPr descr="" title="" id="51" name="Picture"/>
+            <wp:docPr descr="" title="" id="1" name="Picture"/>
             <a:graphic>
               <a:graphicData uri="http://schemas.openxmlformats.org/drawingml/2006/picture">
                 <pic:pic>
                   <pic:nvPicPr>
-                    <pic:cNvPr descr="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" id="52" name="Picture"/>
+                    <pic:cNvPr descr="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" id="0" name="Picture"/>
                     <pic:cNvPicPr>
                       <a:picLocks noChangeArrowheads="1" noChangeAspect="1"/>
                     </pic:cNvPicPr>
                   </pic:nvPicPr>
                   <pic:blipFill>
-                    <a:blip r:embed="rId50"/>
+                    <a:blip r:embed="rId38"/>
                     <a:stretch>
                       <a:fillRect/>
                     </a:stretch>
@@ -1053,9 +1103,9 @@
         </w:drawing>
       </w:r>
     </w:p>
-    <w:bookmarkEnd w:id="53"/>
-    <w:bookmarkEnd w:id="54"/>
-    <w:bookmarkStart w:id="57" w:name="tecnologie-adottate"/>
+    <w:bookmarkEnd w:id="39"/>
+    <w:bookmarkEnd w:id="40"/>
+    <w:bookmarkStart w:id="43" w:name="tecnologie-adottate"/>
     <w:p>
       <w:pPr>
         <w:pStyle w:val="Heading3"/>
@@ -1064,7 +1114,7 @@
         <w:t xml:space="preserve">Tecnologie adottate</w:t>
       </w:r>
     </w:p>
-    <w:bookmarkStart w:id="55" w:name="allinterno-del-progetto"/>
+    <w:bookmarkStart w:id="41" w:name="allinterno-del-progetto"/>
     <w:p>
       <w:pPr>
         <w:pStyle w:val="Heading4"/>
@@ -1076,23 +1126,28 @@
     <w:tbl>
       <w:tblPr>
         <w:tblStyle w:val="Table"/>
-        <w:tblW w:type="pct" w:w="5000"/>
-        <w:tblLayout w:type="fixed"/>
-        <w:tblLook w:firstRow="1" w:lastRow="0" w:firstColumn="0" w:lastColumn="0" w:noHBand="0" w:noVBand="0" w:val="0020"/>
+        <w:tblW w:type="pct" w:w="5000.0"/>
+        <w:tblLook w:firstRow="1" w:lastRow="0" w:firstColumn="0" w:lastColumn="0" w:noHBand="0" w:noVBand="0"/>
       </w:tblPr>
       <w:tblGrid>
-        <w:gridCol w:w="798"/>
-        <w:gridCol w:w="7121"/>
+        <w:gridCol w:w="825"/>
+        <w:gridCol w:w="7094"/>
       </w:tblGrid>
       <w:tr>
         <w:trPr>
-          <w:tblHeader w:val="on"/>
+          <w:cnfStyle w:firstRow="1"/>
         </w:trPr>
         <w:tc>
-          <w:tcPr/>
+          <w:tcPr>
+            <w:tcBorders>
+              <w:bottom w:val="single"/>
+            </w:tcBorders>
+            <w:vAlign w:val="bottom"/>
+          </w:tcPr>
           <w:p>
             <w:pPr>
               <w:pStyle w:val="Compact"/>
+              <w:jc w:val="left"/>
             </w:pPr>
             <w:r>
               <w:t xml:space="preserve">Tecnologia</w:t>
@@ -1100,10 +1155,16 @@
           </w:p>
         </w:tc>
         <w:tc>
-          <w:tcPr/>
+          <w:tcPr>
+            <w:tcBorders>
+              <w:bottom w:val="single"/>
+            </w:tcBorders>
+            <w:vAlign w:val="bottom"/>
+          </w:tcPr>
           <w:p>
             <w:pPr>
               <w:pStyle w:val="Compact"/>
+              <w:jc w:val="left"/>
             </w:pPr>
             <w:r>
               <w:t xml:space="preserve">Funzionalità all’interno del progetto</w:t>
@@ -1113,10 +1174,10 @@
       </w:tr>
       <w:tr>
         <w:tc>
-          <w:tcPr/>
           <w:p>
             <w:pPr>
               <w:pStyle w:val="Compact"/>
+              <w:jc w:val="left"/>
             </w:pPr>
             <w:r>
               <w:t xml:space="preserve">Sigil</w:t>
@@ -1124,10 +1185,10 @@
           </w:p>
         </w:tc>
         <w:tc>
-          <w:tcPr/>
           <w:p>
             <w:pPr>
               <w:pStyle w:val="Compact"/>
+              <w:jc w:val="left"/>
             </w:pPr>
             <w:r>
               <w:t xml:space="preserve">Creazione e gestione dei file necessari per un eBook epub3.</w:t>
@@ -1143,10 +1204,10 @@
       </w:tr>
       <w:tr>
         <w:tc>
-          <w:tcPr/>
           <w:p>
             <w:pPr>
               <w:pStyle w:val="Compact"/>
+              <w:jc w:val="left"/>
             </w:pPr>
             <w:r>
               <w:t xml:space="preserve">XHTML</w:t>
@@ -1154,10 +1215,10 @@
           </w:p>
         </w:tc>
         <w:tc>
-          <w:tcPr/>
           <w:p>
             <w:pPr>
               <w:pStyle w:val="Compact"/>
+              <w:jc w:val="left"/>
             </w:pPr>
             <w:r>
               <w:t xml:space="preserve">Necessario per la struttura base.</w:t>
@@ -1167,10 +1228,10 @@
       </w:tr>
       <w:tr>
         <w:tc>
-          <w:tcPr/>
           <w:p>
             <w:pPr>
               <w:pStyle w:val="Compact"/>
+              <w:jc w:val="left"/>
             </w:pPr>
             <w:r>
               <w:t xml:space="preserve">JavaScript</w:t>
@@ -1178,10 +1239,10 @@
           </w:p>
         </w:tc>
         <w:tc>
-          <w:tcPr/>
           <w:p>
             <w:pPr>
               <w:pStyle w:val="Compact"/>
+              <w:jc w:val="left"/>
             </w:pPr>
             <w:r>
               <w:t xml:space="preserve">Utilizzato per gli elementi interattivi all’interno del progetto</w:t>
@@ -1191,10 +1252,10 @@
       </w:tr>
       <w:tr>
         <w:tc>
-          <w:tcPr/>
           <w:p>
             <w:pPr>
               <w:pStyle w:val="Compact"/>
+              <w:jc w:val="left"/>
             </w:pPr>
             <w:r>
               <w:t xml:space="preserve">CSS</w:t>
@@ -1202,10 +1263,10 @@
           </w:p>
         </w:tc>
         <w:tc>
-          <w:tcPr/>
           <w:p>
             <w:pPr>
               <w:pStyle w:val="Compact"/>
+              <w:jc w:val="left"/>
             </w:pPr>
             <w:r>
               <w:t xml:space="preserve">Utilizzato per la formattazione e le parti garfiche</w:t>
@@ -1215,34 +1276,34 @@
       </w:tr>
       <w:tr>
         <w:tc>
-          <w:tcPr/>
           <w:p>
             <w:pPr>
               <w:pStyle w:val="Compact"/>
+              <w:jc w:val="left"/>
             </w:pPr>
             <w:r>
-              <w:t xml:space="preserve">Venngage</w:t>
+              <w:t xml:space="preserve">WhoCanUse</w:t>
             </w:r>
           </w:p>
         </w:tc>
         <w:tc>
-          <w:tcPr/>
           <w:p>
             <w:pPr>
               <w:pStyle w:val="Compact"/>
+              <w:jc w:val="left"/>
             </w:pPr>
             <w:r>
-              <w:t xml:space="preserve">Utilizzato per la creazione di palette di colori conformi alle WCAG 2.1 AA e basate su un rapporto di contrasto di 4,5:1.</w:t>
+              <w:t xml:space="preserve">Utilizzato per controllare se due colori sono abbastanza in contrasto per varie tipologie di disabilità visive, si basa sulle linee guida del WCAG</w:t>
             </w:r>
           </w:p>
         </w:tc>
       </w:tr>
       <w:tr>
         <w:tc>
-          <w:tcPr/>
           <w:p>
             <w:pPr>
               <w:pStyle w:val="Compact"/>
+              <w:jc w:val="left"/>
             </w:pPr>
             <w:r>
               <w:t xml:space="preserve">Canva</w:t>
@@ -1250,10 +1311,10 @@
           </w:p>
         </w:tc>
         <w:tc>
-          <w:tcPr/>
           <w:p>
             <w:pPr>
               <w:pStyle w:val="Compact"/>
+              <w:jc w:val="left"/>
             </w:pPr>
             <w:r>
               <w:t xml:space="preserve">Utilizzato per la creazione della copertina sfruttando i modelli esistenti.</w:t>
@@ -1263,10 +1324,10 @@
       </w:tr>
       <w:tr>
         <w:tc>
-          <w:tcPr/>
           <w:p>
             <w:pPr>
               <w:pStyle w:val="Compact"/>
+              <w:jc w:val="left"/>
             </w:pPr>
             <w:r>
               <w:t xml:space="preserve">ttsmaker</w:t>
@@ -1274,10 +1335,10 @@
           </w:p>
         </w:tc>
         <w:tc>
-          <w:tcPr/>
           <w:p>
             <w:pPr>
               <w:pStyle w:val="Compact"/>
+              <w:jc w:val="left"/>
             </w:pPr>
             <w:r>
               <w:t xml:space="preserve">Utilizzato per la trasformazione da testo ad audio.</w:t>
@@ -1287,10 +1348,10 @@
       </w:tr>
       <w:tr>
         <w:tc>
-          <w:tcPr/>
           <w:p>
             <w:pPr>
               <w:pStyle w:val="Compact"/>
+              <w:jc w:val="left"/>
             </w:pPr>
             <w:r>
               <w:t xml:space="preserve">ACE</w:t>
@@ -1304,10 +1365,10 @@
           </w:p>
         </w:tc>
         <w:tc>
-          <w:tcPr/>
           <w:p>
             <w:pPr>
               <w:pStyle w:val="Compact"/>
+              <w:jc w:val="left"/>
             </w:pPr>
             <w:r>
               <w:t xml:space="preserve">Controlla l’accessibilità dell’ebook e riporta eventuali violazioni rispetto alle specifiche di accessibilità di WCAG ed eEPUB.</w:t>
@@ -1316,8 +1377,8 @@
         </w:tc>
       </w:tr>
     </w:tbl>
-    <w:bookmarkEnd w:id="55"/>
-    <w:bookmarkStart w:id="56" w:name="per-la-documentazione"/>
+    <w:bookmarkEnd w:id="41"/>
+    <w:bookmarkStart w:id="42" w:name="per-la-documentazione"/>
     <w:p>
       <w:pPr>
         <w:pStyle w:val="Heading4"/>
@@ -1329,9 +1390,8 @@
     <w:tbl>
       <w:tblPr>
         <w:tblStyle w:val="Table"/>
-        <w:tblW w:type="pct" w:w="5000"/>
-        <w:tblLayout w:type="fixed"/>
-        <w:tblLook w:firstRow="1" w:lastRow="0" w:firstColumn="0" w:lastColumn="0" w:noHBand="0" w:noVBand="0" w:val="0020"/>
+        <w:tblW w:type="pct" w:w="5000.0"/>
+        <w:tblLook w:firstRow="1" w:lastRow="0" w:firstColumn="0" w:lastColumn="0" w:noHBand="0" w:noVBand="0"/>
       </w:tblPr>
       <w:tblGrid>
         <w:gridCol w:w="1920"/>
@@ -1339,13 +1399,19 @@
       </w:tblGrid>
       <w:tr>
         <w:trPr>
-          <w:tblHeader w:val="on"/>
+          <w:cnfStyle w:firstRow="1"/>
         </w:trPr>
         <w:tc>
-          <w:tcPr/>
+          <w:tcPr>
+            <w:tcBorders>
+              <w:bottom w:val="single"/>
+            </w:tcBorders>
+            <w:vAlign w:val="bottom"/>
+          </w:tcPr>
           <w:p>
             <w:pPr>
               <w:pStyle w:val="Compact"/>
+              <w:jc w:val="left"/>
             </w:pPr>
             <w:r>
               <w:t xml:space="preserve">Tecnologia</w:t>
@@ -1353,10 +1419,16 @@
           </w:p>
         </w:tc>
         <w:tc>
-          <w:tcPr/>
+          <w:tcPr>
+            <w:tcBorders>
+              <w:bottom w:val="single"/>
+            </w:tcBorders>
+            <w:vAlign w:val="bottom"/>
+          </w:tcPr>
           <w:p>
             <w:pPr>
               <w:pStyle w:val="Compact"/>
+              <w:jc w:val="left"/>
             </w:pPr>
             <w:r>
               <w:t xml:space="preserve">Funzionalità all’interno della documentazione</w:t>
@@ -1366,10 +1438,10 @@
       </w:tr>
       <w:tr>
         <w:tc>
-          <w:tcPr/>
           <w:p>
             <w:pPr>
               <w:pStyle w:val="Compact"/>
+              <w:jc w:val="left"/>
             </w:pPr>
             <w:r>
               <w:t xml:space="preserve">GitHub</w:t>
@@ -1377,10 +1449,10 @@
           </w:p>
         </w:tc>
         <w:tc>
-          <w:tcPr/>
           <w:p>
             <w:pPr>
               <w:pStyle w:val="Compact"/>
+              <w:jc w:val="left"/>
             </w:pPr>
             <w:r>
               <w:t xml:space="preserve">Gestione del flusso di produzione</w:t>
@@ -1390,10 +1462,10 @@
       </w:tr>
       <w:tr>
         <w:tc>
-          <w:tcPr/>
           <w:p>
             <w:pPr>
               <w:pStyle w:val="Compact"/>
+              <w:jc w:val="left"/>
             </w:pPr>
             <w:r>
               <w:t xml:space="preserve">Canva</w:t>
@@ -1401,10 +1473,10 @@
           </w:p>
         </w:tc>
         <w:tc>
-          <w:tcPr/>
           <w:p>
             <w:pPr>
               <w:pStyle w:val="Compact"/>
+              <w:jc w:val="left"/>
             </w:pPr>
             <w:r>
               <w:t xml:space="preserve">Utilizzato per la creazione della copertina sfruttando i modelli esistenti.</w:t>
@@ -1414,10 +1486,10 @@
       </w:tr>
       <w:tr>
         <w:tc>
-          <w:tcPr/>
           <w:p>
             <w:pPr>
               <w:pStyle w:val="Compact"/>
+              <w:jc w:val="left"/>
             </w:pPr>
             <w:r>
               <w:t xml:space="preserve">Mermaid</w:t>
@@ -1425,10 +1497,10 @@
           </w:p>
         </w:tc>
         <w:tc>
-          <w:tcPr/>
           <w:p>
             <w:pPr>
               <w:pStyle w:val="Compact"/>
+              <w:jc w:val="left"/>
             </w:pPr>
             <w:r>
               <w:t xml:space="preserve">Creazione di diagrammi di flusso, facilitata anche dall’editor online</w:t>
@@ -1438,10 +1510,10 @@
       </w:tr>
       <w:tr>
         <w:tc>
-          <w:tcPr/>
           <w:p>
             <w:pPr>
               <w:pStyle w:val="Compact"/>
+              <w:jc w:val="left"/>
             </w:pPr>
             <w:r>
               <w:t xml:space="preserve">Markdown Table Generator</w:t>
@@ -1449,10 +1521,10 @@
           </w:p>
         </w:tc>
         <w:tc>
-          <w:tcPr/>
           <w:p>
             <w:pPr>
               <w:pStyle w:val="Compact"/>
+              <w:jc w:val="left"/>
             </w:pPr>
             <w:r>
               <w:t xml:space="preserve">Creazione di tabelle facilitata</w:t>
@@ -1462,10 +1534,10 @@
       </w:tr>
       <w:tr>
         <w:tc>
-          <w:tcPr/>
           <w:p>
             <w:pPr>
               <w:pStyle w:val="Compact"/>
+              <w:jc w:val="left"/>
             </w:pPr>
             <w:r>
               <w:t xml:space="preserve">MyBib</w:t>
@@ -1473,10 +1545,10 @@
           </w:p>
         </w:tc>
         <w:tc>
-          <w:tcPr/>
           <w:p>
             <w:pPr>
               <w:pStyle w:val="Compact"/>
+              <w:jc w:val="left"/>
             </w:pPr>
             <w:r>
               <w:t xml:space="preserve">Generazione di bibliografia e sitografia facilitata</w:t>
@@ -1486,10 +1558,10 @@
       </w:tr>
       <w:tr>
         <w:tc>
-          <w:tcPr/>
           <w:p>
             <w:pPr>
               <w:pStyle w:val="Compact"/>
+              <w:jc w:val="left"/>
             </w:pPr>
             <w:r>
               <w:t xml:space="preserve">Visual Paradigm Online</w:t>
@@ -1497,10 +1569,10 @@
           </w:p>
         </w:tc>
         <w:tc>
-          <w:tcPr/>
           <w:p>
             <w:pPr>
               <w:pStyle w:val="Compact"/>
+              <w:jc w:val="left"/>
             </w:pPr>
             <w:r>
               <w:t xml:space="preserve">Utilizzato per le versioni ASIS e TOBE del flusso</w:t>
@@ -1509,9 +1581,9 @@
         </w:tc>
       </w:tr>
     </w:tbl>
-    <w:bookmarkEnd w:id="56"/>
-    <w:bookmarkEnd w:id="57"/>
-    <w:bookmarkStart w:id="59" w:name="esecuzione-del-flusso"/>
+    <w:bookmarkEnd w:id="42"/>
+    <w:bookmarkEnd w:id="43"/>
+    <w:bookmarkStart w:id="45" w:name="esecuzione-del-flusso"/>
     <w:p>
       <w:pPr>
         <w:pStyle w:val="Heading3"/>
@@ -1524,12 +1596,11 @@
       <w:pPr>
         <w:pStyle w:val="FirstParagraph"/>
       </w:pPr>
-      <w:hyperlink r:id="rId58">
+      <w:hyperlink r:id="rId44">
         <w:r>
           <w:rPr>
             <w:rStyle w:val="Hyperlink"/>
             <w:i/>
-            <w:iCs/>
           </w:rPr>
           <w:t xml:space="preserve">Nel repository linkato</w:t>
         </w:r>
@@ -1541,9 +1612,9 @@
         <w:t xml:space="preserve">si può trovare tutto ciò che è relativo al progetto, alla sua realizzazione e alla creazione della relazione.</w:t>
       </w:r>
     </w:p>
-    <w:bookmarkEnd w:id="59"/>
-    <w:bookmarkEnd w:id="60"/>
-    <w:bookmarkStart w:id="72" w:name="valutazione-dei-risultati-raggiunti"/>
+    <w:bookmarkEnd w:id="45"/>
+    <w:bookmarkEnd w:id="46"/>
+    <w:bookmarkStart w:id="54" w:name="valutazione-dei-risultati-raggiunti"/>
     <w:p>
       <w:pPr>
         <w:pStyle w:val="Heading2"/>
@@ -1552,7 +1623,7 @@
         <w:t xml:space="preserve">Valutazione dei risultati raggiunti</w:t>
       </w:r>
     </w:p>
-    <w:bookmarkStart w:id="61" w:name="valutazione-del-flusso-di-produzione"/>
+    <w:bookmarkStart w:id="47" w:name="valutazione-del-flusso-di-produzione"/>
     <w:p>
       <w:pPr>
         <w:pStyle w:val="Heading3"/>
@@ -1593,8 +1664,8 @@
         <w:t xml:space="preserve">Grazie ai contenuti interattivi è stato possibile dare un ulteriore aiuto all’utente, fornendo degli spunti nel caso ne abbia necessità.</w:t>
       </w:r>
     </w:p>
-    <w:bookmarkEnd w:id="61"/>
-    <w:bookmarkStart w:id="68" w:name="confronto-con-lo-stato-dellarte"/>
+    <w:bookmarkEnd w:id="47"/>
+    <w:bookmarkStart w:id="50" w:name="confronto-con-lo-stato-dellarte"/>
     <w:p>
       <w:pPr>
         <w:pStyle w:val="Heading3"/>
@@ -1612,18 +1683,18 @@
           <wp:inline>
             <wp:extent cx="5334000" cy="4394715"/>
             <wp:effectExtent b="0" l="0" r="0" t="0"/>
-            <wp:docPr descr="Schema flusso ASIS" title="" id="63" name="Picture"/>
+            <wp:docPr descr="Schema flusso ASIS" title="" id="1" name="Picture"/>
             <a:graphic>
               <a:graphicData uri="http://schemas.openxmlformats.org/drawingml/2006/picture">
                 <pic:pic>
                   <pic:nvPicPr>
-                    <pic:cNvPr descr="Valutazione_dei_risultati/Schema_As_Is.png" id="64" name="Picture"/>
+                    <pic:cNvPr descr="Valutazione_dei_risultati/Schema_As_Is.png" id="0" name="Picture"/>
                     <pic:cNvPicPr>
                       <a:picLocks noChangeArrowheads="1" noChangeAspect="1"/>
                     </pic:cNvPicPr>
                   </pic:nvPicPr>
                   <pic:blipFill>
-                    <a:blip r:embed="rId62"/>
+                    <a:blip r:embed="rId48"/>
                     <a:stretch>
                       <a:fillRect/>
                     </a:stretch>
@@ -1667,18 +1738,18 @@
           <wp:inline>
             <wp:extent cx="5334000" cy="3777842"/>
             <wp:effectExtent b="0" l="0" r="0" t="0"/>
-            <wp:docPr descr="Schema flusso TOBE" title="" id="66" name="Picture"/>
+            <wp:docPr descr="Schema flusso TOBE" title="" id="1" name="Picture"/>
             <a:graphic>
               <a:graphicData uri="http://schemas.openxmlformats.org/drawingml/2006/picture">
                 <pic:pic>
                   <pic:nvPicPr>
-                    <pic:cNvPr descr="Valutazione_dei_risultati/Schema_To_Be.png" id="67" name="Picture"/>
+                    <pic:cNvPr descr="Valutazione_dei_risultati/Schema_To_Be.png" id="0" name="Picture"/>
                     <pic:cNvPicPr>
                       <a:picLocks noChangeArrowheads="1" noChangeAspect="1"/>
                     </pic:cNvPicPr>
                   </pic:nvPicPr>
                   <pic:blipFill>
-                    <a:blip r:embed="rId65"/>
+                    <a:blip r:embed="rId49"/>
                     <a:stretch>
                       <a:fillRect/>
                     </a:stretch>
@@ -1724,8 +1795,8 @@
         <w:t xml:space="preserve">I due flussi non sembrano molto differenti al primo sguardo, ma prestando attenzione, nella versione TOBE diversi passaggi sono stati automatizzati e solo in caso di errori è necessario un intervento manuale, risparmiando così diverso tempo. Inoltre nella versione ASIS l’audio è separato dall’ebook come è comune fare solitamente.</w:t>
       </w:r>
     </w:p>
-    <w:bookmarkEnd w:id="68"/>
-    <w:bookmarkStart w:id="71" w:name="limiti-emersi"/>
+    <w:bookmarkEnd w:id="50"/>
+    <w:bookmarkStart w:id="53" w:name="limiti-emersi"/>
     <w:p>
       <w:pPr>
         <w:pStyle w:val="Heading3"/>
@@ -1756,12 +1827,11 @@
       <w:r>
         <w:t xml:space="preserve"> </w:t>
       </w:r>
-      <w:hyperlink r:id="rId69">
+      <w:hyperlink r:id="rId51">
         <w:r>
           <w:rPr>
             <w:rStyle w:val="Hyperlink"/>
             <w:i/>
-            <w:iCs/>
           </w:rPr>
           <w:t xml:space="preserve">generatore gratuito di User personas</w:t>
         </w:r>
@@ -1781,83 +1851,418 @@
       <w:r>
         <w:t xml:space="preserve"> </w:t>
       </w:r>
+      <w:hyperlink r:id="rId52">
+        <w:r>
+          <w:rPr>
+            <w:rStyle w:val="Hyperlink"/>
+            <w:i/>
+          </w:rPr>
+          <w:t xml:space="preserve">sito che ho utilizzato</w:t>
+        </w:r>
+      </w:hyperlink>
+      <w:r>
+        <w:t xml:space="preserve"> </w:t>
+      </w:r>
+      <w:r>
+        <w:t xml:space="preserve">alla fine è stato quello che più ritenevo bilanciato, però ciò ha reso molto tediosa la trasformazione dato che le pause per la punteggiatura andavano inserite a mano e il testo trasformabile massimo 1000 caratteri alla volta (compresi quelli per inserire le pause).</w:t>
+      </w:r>
+      <w:r>
+        <w:t xml:space="preserve"> </w:t>
+      </w:r>
+      <w:r>
+        <w:t xml:space="preserve">Infine, una aspetto che ha reso la realizzazione del progetto più difficoltosa, sono la scarsa quantità di tutorial ed informazioni riguardanti l’editor di Sigil; spesso le fonti disponibili erano di circa 10 anni fa, quindi non aggionate, oppure non molto esplicative.</w:t>
+      </w:r>
+    </w:p>
+    <w:bookmarkEnd w:id="53"/>
+    <w:bookmarkEnd w:id="54"/>
+    <w:bookmarkStart w:id="55" w:name="conclusioni"/>
+    <w:p>
+      <w:pPr>
+        <w:pStyle w:val="Heading2"/>
+      </w:pPr>
+      <w:r>
+        <w:t xml:space="preserve">Conclusioni</w:t>
+      </w:r>
+    </w:p>
+    <w:p>
+      <w:pPr>
+        <w:pStyle w:val="FirstParagraph"/>
+      </w:pPr>
+      <w:r>
+        <w:t xml:space="preserve">Gli obbiettivi dei casi d’uso sono stati ottenuti anche se in modo abbastanza basilare e poco rifinito, soprattutto per ciò che riguarda la trasformazione del testo in audio. In compenso, l’integrazione dei contenuti interattivi è stata ottima e, sebbene la scarsa quantità di tutorial a riguardo, secondo me potrebbero essere un ottimo strumento sia per l’apprendimento che per aiutare nell’immersione di racconti di narrativa.</w:t>
+      </w:r>
+      <w:r>
+        <w:t xml:space="preserve"> </w:t>
+      </w:r>
+      <w:r>
+        <w:t xml:space="preserve"> </w:t>
+      </w:r>
+      <w:r>
+        <w:t xml:space="preserve">Sicuramente sono disponibili strumenti migliori e più professionali, ma ad un costo che una persona indipendente magari non è disposta a spendere; nonostante ciò un risultato soddisfacente, sebbene necessitando più tempo, è possibile ottenerlo.</w:t>
+      </w:r>
+    </w:p>
+    <w:bookmarkEnd w:id="55"/>
+    <w:bookmarkStart w:id="90" w:name="bibliografia-e-sitografia"/>
+    <w:p>
+      <w:pPr>
+        <w:pStyle w:val="Heading2"/>
+      </w:pPr>
+      <w:r>
+        <w:t xml:space="preserve">Bibliografia e sitografia</w:t>
+      </w:r>
+    </w:p>
+    <w:p>
+      <w:pPr>
+        <w:pStyle w:val="FirstParagraph"/>
+      </w:pPr>
+      <w:r>
+        <w:t xml:space="preserve">[17]</w:t>
+      </w:r>
+    </w:p>
+    <w:bookmarkStart w:id="89" w:name="refs"/>
+    <w:bookmarkStart w:id="57" w:name="ref-chevalier_2015"/>
+    <w:p>
+      <w:pPr>
+        <w:pStyle w:val="Bibliography"/>
+      </w:pPr>
+      <w:r>
+        <w:t xml:space="preserve">[1]</w:t>
+      </w:r>
+      <w:r>
+        <w:t xml:space="preserve"> </w:t>
+      </w:r>
+      <w:r>
+        <w:t xml:space="preserve">	</w:t>
+      </w:r>
+      <w:r>
+        <w:t xml:space="preserve">G. Chevalier and Developmental and Cell Biology Department, University of California at Irvine,</w:t>
+      </w:r>
+      <w:r>
+        <w:t xml:space="preserve"> </w:t>
+      </w:r>
+      <w:r>
+        <w:t xml:space="preserve">“The effect of grounding the human body on mood.”</w:t>
+      </w:r>
+      <w:r>
+        <w:t xml:space="preserve"> </w:t>
+      </w:r>
+      <w:r>
+        <w:t xml:space="preserve">Semantic Scholar; Psychological Reports 2015, 2015.Available:</w:t>
+      </w:r>
+      <w:r>
+        <w:t xml:space="preserve"> </w:t>
+      </w:r>
+      <w:hyperlink r:id="rId56">
+        <w:r>
+          <w:rPr>
+            <w:rStyle w:val="Hyperlink"/>
+          </w:rPr>
+          <w:t xml:space="preserve">https://www.semanticscholar.org/paper/The-Effect-of-Grounding-the-Human-Body-on-Mood-Chevalier/f8b4e4fa745674205f1e1b4499701ded3c7e54d2</w:t>
+        </w:r>
+      </w:hyperlink>
+    </w:p>
+    <w:bookmarkEnd w:id="57"/>
+    <w:bookmarkStart w:id="59" w:name="ref-fisher_1999"/>
+    <w:p>
+      <w:pPr>
+        <w:pStyle w:val="Bibliography"/>
+      </w:pPr>
+      <w:r>
+        <w:t xml:space="preserve">[2]</w:t>
+      </w:r>
+      <w:r>
+        <w:t xml:space="preserve"> </w:t>
+      </w:r>
+      <w:r>
+        <w:t xml:space="preserve">	</w:t>
+      </w:r>
+      <w:r>
+        <w:t xml:space="preserve">J. Fisher,</w:t>
+      </w:r>
+      <w:r>
+        <w:t xml:space="preserve"> </w:t>
+      </w:r>
+      <w:r>
+        <w:rPr>
+          <w:i/>
+        </w:rPr>
+        <w:t xml:space="preserve">The work of stabilization in tauma treatment</w:t>
+      </w:r>
+      <w:r>
+        <w:t xml:space="preserve">. The Trauma Center Lecture Series 1999; The Trauma Center at HRI, 1999.Available:</w:t>
+      </w:r>
+      <w:r>
+        <w:t xml:space="preserve"> </w:t>
+      </w:r>
+      <w:hyperlink r:id="rId58">
+        <w:r>
+          <w:rPr>
+            <w:rStyle w:val="Hyperlink"/>
+          </w:rPr>
+          <w:t xml:space="preserve">https://www.smchealth.org/sites/main/files/file-attachments/tic_stabilize.pdf</w:t>
+        </w:r>
+      </w:hyperlink>
+    </w:p>
+    <w:bookmarkEnd w:id="59"/>
+    <w:bookmarkStart w:id="61" w:name="ref-healthline"/>
+    <w:p>
+      <w:pPr>
+        <w:pStyle w:val="Bibliography"/>
+      </w:pPr>
+      <w:r>
+        <w:t xml:space="preserve">[3]</w:t>
+      </w:r>
+      <w:r>
+        <w:t xml:space="preserve"> </w:t>
+      </w:r>
+      <w:r>
+        <w:t xml:space="preserve">	</w:t>
+      </w:r>
+      <w:r>
+        <w:t xml:space="preserve">C. Raypole and K. Kubala,</w:t>
+      </w:r>
+      <w:r>
+        <w:t xml:space="preserve"> </w:t>
+      </w:r>
+      <w:r>
+        <w:t xml:space="preserve">“30 grounding techniques to quiet distressing thoughts.”</w:t>
+      </w:r>
+      <w:r>
+        <w:t xml:space="preserve"> </w:t>
+      </w:r>
+      <w:r>
+        <w:t xml:space="preserve">Healthline, 2019.Available:</w:t>
+      </w:r>
+      <w:r>
+        <w:t xml:space="preserve"> </w:t>
+      </w:r>
+      <w:hyperlink r:id="rId60">
+        <w:r>
+          <w:rPr>
+            <w:rStyle w:val="Hyperlink"/>
+          </w:rPr>
+          <w:t xml:space="preserve">https://www.healthline.com/health/grounding-techniques</w:t>
+        </w:r>
+      </w:hyperlink>
+    </w:p>
+    <w:bookmarkEnd w:id="61"/>
+    <w:bookmarkStart w:id="63" w:name="ref-choosing_therapy"/>
+    <w:p>
+      <w:pPr>
+        <w:pStyle w:val="Bibliography"/>
+      </w:pPr>
+      <w:r>
+        <w:t xml:space="preserve">[4]</w:t>
+      </w:r>
+      <w:r>
+        <w:t xml:space="preserve"> </w:t>
+      </w:r>
+      <w:r>
+        <w:t xml:space="preserve">	</w:t>
+      </w:r>
+      <w:r>
+        <w:t xml:space="preserve">N. Arzt and N. Saleh,</w:t>
+      </w:r>
+      <w:r>
+        <w:t xml:space="preserve"> </w:t>
+      </w:r>
+      <w:r>
+        <w:t xml:space="preserve">“Grounding techniques: Examples &amp; how they help.”</w:t>
+      </w:r>
+      <w:r>
+        <w:t xml:space="preserve"> </w:t>
+      </w:r>
+      <w:r>
+        <w:t xml:space="preserve">Choosing Therapy, 2022.Available:</w:t>
+      </w:r>
+      <w:r>
+        <w:t xml:space="preserve"> </w:t>
+      </w:r>
+      <w:hyperlink r:id="rId62">
+        <w:r>
+          <w:rPr>
+            <w:rStyle w:val="Hyperlink"/>
+          </w:rPr>
+          <w:t xml:space="preserve">https://www.choosingtherapy.com/grounding-techniques/</w:t>
+        </w:r>
+      </w:hyperlink>
+    </w:p>
+    <w:bookmarkEnd w:id="63"/>
+    <w:bookmarkStart w:id="65" w:name="ref-daisyconsortium_epub"/>
+    <w:p>
+      <w:pPr>
+        <w:pStyle w:val="Bibliography"/>
+      </w:pPr>
+      <w:r>
+        <w:t xml:space="preserve">[5]</w:t>
+      </w:r>
+      <w:r>
+        <w:t xml:space="preserve"> </w:t>
+      </w:r>
+      <w:r>
+        <w:t xml:space="preserve">	</w:t>
+      </w:r>
+      <w:r>
+        <w:t xml:space="preserve">DAISY Consortium,</w:t>
+      </w:r>
+      <w:r>
+        <w:t xml:space="preserve"> </w:t>
+      </w:r>
+      <w:r>
+        <w:t xml:space="preserve">“EPUB accessible publishing knowledge base.”</w:t>
+      </w:r>
+      <w:r>
+        <w:t xml:space="preserve"> </w:t>
+      </w:r>
+      <w:r>
+        <w:t xml:space="preserve">kb.daisy.org, 2024.Available:</w:t>
+      </w:r>
+      <w:r>
+        <w:t xml:space="preserve"> </w:t>
+      </w:r>
+      <w:hyperlink r:id="rId64">
+        <w:r>
+          <w:rPr>
+            <w:rStyle w:val="Hyperlink"/>
+          </w:rPr>
+          <w:t xml:space="preserve">https://kb.daisy.org/publishing/docs/epub/</w:t>
+        </w:r>
+      </w:hyperlink>
+    </w:p>
+    <w:bookmarkEnd w:id="65"/>
+    <w:bookmarkStart w:id="67" w:name="ref-daisyconsortium_ace"/>
+    <w:p>
+      <w:pPr>
+        <w:pStyle w:val="Bibliography"/>
+      </w:pPr>
+      <w:r>
+        <w:t xml:space="preserve">[6]</w:t>
+      </w:r>
+      <w:r>
+        <w:t xml:space="preserve"> </w:t>
+      </w:r>
+      <w:r>
+        <w:t xml:space="preserve">	</w:t>
+      </w:r>
+      <w:r>
+        <w:t xml:space="preserve">DAISY Consortium,</w:t>
+      </w:r>
+      <w:r>
+        <w:t xml:space="preserve"> </w:t>
+      </w:r>
+      <w:r>
+        <w:t xml:space="preserve">“Ace by DAISY, accessibility checker for EPUB.”</w:t>
+      </w:r>
+      <w:r>
+        <w:t xml:space="preserve"> </w:t>
+      </w:r>
+      <w:r>
+        <w:t xml:space="preserve">Inclusive Publishing, Oct. 2022.Available:</w:t>
+      </w:r>
+      <w:r>
+        <w:t xml:space="preserve"> </w:t>
+      </w:r>
+      <w:hyperlink r:id="rId66">
+        <w:r>
+          <w:rPr>
+            <w:rStyle w:val="Hyperlink"/>
+          </w:rPr>
+          <w:t xml:space="preserve">https://inclusivepublishing.org/toolbox/accessibility-checker/</w:t>
+        </w:r>
+      </w:hyperlink>
+    </w:p>
+    <w:bookmarkEnd w:id="67"/>
+    <w:bookmarkStart w:id="69" w:name="ref-sigil"/>
+    <w:p>
+      <w:pPr>
+        <w:pStyle w:val="Bibliography"/>
+      </w:pPr>
+      <w:r>
+        <w:t xml:space="preserve">[7]</w:t>
+      </w:r>
+      <w:r>
+        <w:t xml:space="preserve"> </w:t>
+      </w:r>
+      <w:r>
+        <w:t xml:space="preserve">	</w:t>
+      </w:r>
+      <w:r>
+        <w:t xml:space="preserve">Sigil-Ebook GitHub Organization,</w:t>
+      </w:r>
+      <w:r>
+        <w:t xml:space="preserve"> </w:t>
+      </w:r>
+      <w:r>
+        <w:t xml:space="preserve">“Sigil - EPUB editor.”</w:t>
+      </w:r>
+      <w:r>
+        <w:t xml:space="preserve"> </w:t>
+      </w:r>
+      <w:r>
+        <w:t xml:space="preserve">Available:</w:t>
+      </w:r>
+      <w:r>
+        <w:t xml:space="preserve"> </w:t>
+      </w:r>
+      <w:hyperlink r:id="rId68">
+        <w:r>
+          <w:rPr>
+            <w:rStyle w:val="Hyperlink"/>
+          </w:rPr>
+          <w:t xml:space="preserve">https://sigil-ebook.com/</w:t>
+        </w:r>
+      </w:hyperlink>
+    </w:p>
+    <w:bookmarkEnd w:id="69"/>
+    <w:bookmarkStart w:id="71" w:name="ref-whocanuse"/>
+    <w:p>
+      <w:pPr>
+        <w:pStyle w:val="Bibliography"/>
+      </w:pPr>
+      <w:r>
+        <w:t xml:space="preserve">[8]</w:t>
+      </w:r>
+      <w:r>
+        <w:t xml:space="preserve"> </w:t>
+      </w:r>
+      <w:r>
+        <w:t xml:space="preserve">	</w:t>
+      </w:r>
+      <w:r>
+        <w:t xml:space="preserve">C. Ginnivan,</w:t>
+      </w:r>
+      <w:r>
+        <w:t xml:space="preserve"> </w:t>
+      </w:r>
+      <w:r>
+        <w:t xml:space="preserve">“WhoCanUse.”</w:t>
+      </w:r>
+      <w:r>
+        <w:t xml:space="preserve"> </w:t>
+      </w:r>
+      <w:r>
+        <w:t xml:space="preserve">Available:</w:t>
+      </w:r>
+      <w:r>
+        <w:t xml:space="preserve"> </w:t>
+      </w:r>
       <w:hyperlink r:id="rId70">
         <w:r>
           <w:rPr>
             <w:rStyle w:val="Hyperlink"/>
-            <w:i/>
-            <w:iCs/>
           </w:rPr>
-          <w:t xml:space="preserve">sito che ho utilizzato</w:t>
+          <w:t xml:space="preserve">https://www.whocanuse.com/</w:t>
         </w:r>
       </w:hyperlink>
-      <w:r>
-        <w:t xml:space="preserve"> </w:t>
-      </w:r>
-      <w:r>
-        <w:t xml:space="preserve">alla fine è stato quello che più ritenevo bilanciato, però ciò ha reso molto tediosa la trasformazione dato che le pause per la punteggiatura andavano inserite a mano e il testo trasformabile massimo 1000 caratteri alla volta (compresi quelli per inserire le pause).</w:t>
-      </w:r>
-      <w:r>
-        <w:t xml:space="preserve"> </w:t>
-      </w:r>
-      <w:r>
-        <w:t xml:space="preserve">Infine, una aspetto che ha reso la realizzazione del progetto più difficoltosa, sono la scarsa quantità di tutorial ed informazioni riguardanti l’editor di Sigil; spesso le fonti disponibili erano di circa 10 anni fa, quindi non aggionate, oppure non molto esplicative.</w:t>
-      </w:r>
     </w:p>
     <w:bookmarkEnd w:id="71"/>
-    <w:bookmarkEnd w:id="72"/>
-    <w:bookmarkStart w:id="73" w:name="conclusioni"/>
-    <w:p>
-      <w:pPr>
-        <w:pStyle w:val="Heading2"/>
-      </w:pPr>
-      <w:r>
-        <w:t xml:space="preserve">Conclusioni</w:t>
-      </w:r>
-    </w:p>
-    <w:p>
-      <w:pPr>
-        <w:pStyle w:val="FirstParagraph"/>
-      </w:pPr>
-      <w:r>
-        <w:t xml:space="preserve">Gli obbiettivi dei casi d’uso sono stati ottenuti anche se in modo abbastanza basilare e poco rifinito, soprattutto per ciò che riguarda la trasformazione del testo in audio. In compenso, l’integrazione dei contenuti interattivi è stata ottima e, sebbene la scarsa quantità di tutorial a riguardo, secondo me potrebbero essere un ottimo strumento sia per l’apprendimento che per aiutare nell’immersione di racconti di narrativa.</w:t>
-      </w:r>
-      <w:r>
-        <w:t xml:space="preserve"> </w:t>
-      </w:r>
-      <w:r>
-        <w:t xml:space="preserve"> </w:t>
-      </w:r>
-      <w:r>
-        <w:t xml:space="preserve">Sicuramente sono disponibili strumenti migliori e più professionali, ma ad un costo che una persona indipendente magari non è disposta a spendere; nonostante ciò un risultato soddisfacente, sebbene necessitando più tempo, è possibile ottenerlo.</w:t>
-      </w:r>
-    </w:p>
-    <w:bookmarkEnd w:id="73"/>
-    <w:bookmarkStart w:id="108" w:name="bibliografia-e-sitografia"/>
-    <w:p>
-      <w:pPr>
-        <w:pStyle w:val="Heading2"/>
-      </w:pPr>
-      <w:r>
-        <w:t xml:space="preserve">Bibliografia e sitografia</w:t>
-      </w:r>
-    </w:p>
-    <w:p>
-      <w:pPr>
-        <w:pStyle w:val="FirstParagraph"/>
-      </w:pPr>
-      <w:r>
-        <w:t xml:space="preserve">[17]</w:t>
-      </w:r>
-    </w:p>
-    <w:bookmarkStart w:id="107" w:name="refs"/>
-    <w:bookmarkStart w:id="75" w:name="ref-canva"/>
+    <w:bookmarkStart w:id="73" w:name="ref-canva"/>
     <w:p>
       <w:pPr>
         <w:pStyle w:val="Bibliography"/>
       </w:pPr>
       <w:r>
-        <w:t xml:space="preserve">[1]</w:t>
+        <w:t xml:space="preserve">[9]</w:t>
       </w:r>
       <w:r>
         <w:t xml:space="preserve"> </w:t>
@@ -1877,7 +2282,7 @@
       <w:r>
         <w:t xml:space="preserve"> </w:t>
       </w:r>
-      <w:hyperlink r:id="rId74">
+      <w:hyperlink r:id="rId72">
         <w:r>
           <w:rPr>
             <w:rStyle w:val="Hyperlink"/>
@@ -1886,14 +2291,14 @@
         </w:r>
       </w:hyperlink>
     </w:p>
-    <w:bookmarkEnd w:id="75"/>
-    <w:bookmarkStart w:id="77" w:name="ref-mermaid"/>
+    <w:bookmarkEnd w:id="73"/>
+    <w:bookmarkStart w:id="74" w:name="ref-ttsmaker"/>
     <w:p>
       <w:pPr>
         <w:pStyle w:val="Bibliography"/>
       </w:pPr>
       <w:r>
-        <w:t xml:space="preserve">[2]</w:t>
+        <w:t xml:space="preserve">[10]</w:t>
       </w:r>
       <w:r>
         <w:t xml:space="preserve"> </w:t>
@@ -1902,6 +2307,42 @@
         <w:t xml:space="preserve">	</w:t>
       </w:r>
       <w:r>
+        <w:t xml:space="preserve">“TTSMaker.”</w:t>
+      </w:r>
+      <w:r>
+        <w:t xml:space="preserve"> </w:t>
+      </w:r>
+      <w:r>
+        <w:t xml:space="preserve">Available:</w:t>
+      </w:r>
+      <w:r>
+        <w:t xml:space="preserve"> </w:t>
+      </w:r>
+      <w:hyperlink r:id="rId52">
+        <w:r>
+          <w:rPr>
+            <w:rStyle w:val="Hyperlink"/>
+          </w:rPr>
+          <w:t xml:space="preserve">https://ttsmaker.com/</w:t>
+        </w:r>
+      </w:hyperlink>
+    </w:p>
+    <w:bookmarkEnd w:id="74"/>
+    <w:bookmarkStart w:id="76" w:name="ref-mermaid"/>
+    <w:p>
+      <w:pPr>
+        <w:pStyle w:val="Bibliography"/>
+      </w:pPr>
+      <w:r>
+        <w:t xml:space="preserve">[11]</w:t>
+      </w:r>
+      <w:r>
+        <w:t xml:space="preserve"> </w:t>
+      </w:r>
+      <w:r>
+        <w:t xml:space="preserve">	</w:t>
+      </w:r>
+      <w:r>
         <w:t xml:space="preserve">“Mermaid chart.”</w:t>
       </w:r>
       <w:r>
@@ -1913,7 +2354,7 @@
       <w:r>
         <w:t xml:space="preserve"> </w:t>
       </w:r>
-      <w:hyperlink r:id="rId76">
+      <w:hyperlink r:id="rId75">
         <w:r>
           <w:rPr>
             <w:rStyle w:val="Hyperlink"/>
@@ -1922,14 +2363,14 @@
         </w:r>
       </w:hyperlink>
     </w:p>
-    <w:bookmarkEnd w:id="77"/>
-    <w:bookmarkStart w:id="79" w:name="ref-mtg"/>
+    <w:bookmarkEnd w:id="76"/>
+    <w:bookmarkStart w:id="78" w:name="ref-mtg"/>
     <w:p>
       <w:pPr>
         <w:pStyle w:val="Bibliography"/>
       </w:pPr>
       <w:r>
-        <w:t xml:space="preserve">[3]</w:t>
+        <w:t xml:space="preserve">[12]</w:t>
       </w:r>
       <w:r>
         <w:t xml:space="preserve"> </w:t>
@@ -1949,7 +2390,7 @@
       <w:r>
         <w:t xml:space="preserve"> </w:t>
       </w:r>
-      <w:hyperlink r:id="rId78">
+      <w:hyperlink r:id="rId77">
         <w:r>
           <w:rPr>
             <w:rStyle w:val="Hyperlink"/>
@@ -1958,14 +2399,14 @@
         </w:r>
       </w:hyperlink>
     </w:p>
-    <w:bookmarkEnd w:id="79"/>
-    <w:bookmarkStart w:id="81" w:name="ref-my_bib"/>
+    <w:bookmarkEnd w:id="78"/>
+    <w:bookmarkStart w:id="80" w:name="ref-my_bib"/>
     <w:p>
       <w:pPr>
         <w:pStyle w:val="Bibliography"/>
       </w:pPr>
       <w:r>
-        <w:t xml:space="preserve">[4]</w:t>
+        <w:t xml:space="preserve">[13]</w:t>
       </w:r>
       <w:r>
         <w:t xml:space="preserve"> </w:t>
@@ -1985,7 +2426,7 @@
       <w:r>
         <w:t xml:space="preserve"> </w:t>
       </w:r>
-      <w:hyperlink r:id="rId80">
+      <w:hyperlink r:id="rId79">
         <w:r>
           <w:rPr>
             <w:rStyle w:val="Hyperlink"/>
@@ -1994,14 +2435,14 @@
         </w:r>
       </w:hyperlink>
     </w:p>
-    <w:bookmarkEnd w:id="81"/>
-    <w:bookmarkStart w:id="83" w:name="ref-vpo"/>
+    <w:bookmarkEnd w:id="80"/>
+    <w:bookmarkStart w:id="82" w:name="ref-vpo"/>
     <w:p>
       <w:pPr>
         <w:pStyle w:val="Bibliography"/>
       </w:pPr>
       <w:r>
-        <w:t xml:space="preserve">[5]</w:t>
+        <w:t xml:space="preserve">[14]</w:t>
       </w:r>
       <w:r>
         <w:t xml:space="preserve"> </w:t>
@@ -2021,7 +2462,7 @@
       <w:r>
         <w:t xml:space="preserve"> </w:t>
       </w:r>
-      <w:hyperlink r:id="rId82">
+      <w:hyperlink r:id="rId81">
         <w:r>
           <w:rPr>
             <w:rStyle w:val="Hyperlink"/>
@@ -2030,14 +2471,14 @@
         </w:r>
       </w:hyperlink>
     </w:p>
-    <w:bookmarkEnd w:id="83"/>
-    <w:bookmarkStart w:id="85" w:name="ref-chevalier_2015"/>
+    <w:bookmarkEnd w:id="82"/>
+    <w:bookmarkStart w:id="84" w:name="ref-pexels_flatlays"/>
     <w:p>
       <w:pPr>
         <w:pStyle w:val="Bibliography"/>
       </w:pPr>
       <w:r>
-        <w:t xml:space="preserve">[6]</w:t>
+        <w:t xml:space="preserve">[15]</w:t>
       </w:r>
       <w:r>
         <w:t xml:space="preserve"> </w:t>
@@ -2046,266 +2487,13 @@
         <w:t xml:space="preserve">	</w:t>
       </w:r>
       <w:r>
-        <w:t xml:space="preserve">G. Chevalier and Developmental and Cell Biology Department, University of California at Irvine,</w:t>
-      </w:r>
-      <w:r>
-        <w:t xml:space="preserve"> </w:t>
-      </w:r>
-      <w:r>
-        <w:t xml:space="preserve">“The effect of grounding the human body on mood.”</w:t>
-      </w:r>
-      <w:r>
-        <w:t xml:space="preserve"> </w:t>
-      </w:r>
-      <w:r>
-        <w:t xml:space="preserve">Semantic Scholar; Psychological Reports 2015, 2015.Available:</w:t>
-      </w:r>
-      <w:r>
-        <w:t xml:space="preserve"> </w:t>
-      </w:r>
-      <w:hyperlink r:id="rId84">
-        <w:r>
-          <w:rPr>
-            <w:rStyle w:val="Hyperlink"/>
-          </w:rPr>
-          <w:t xml:space="preserve">https://www.semanticscholar.org/paper/The-Effect-of-Grounding-the-Human-Body-on-Mood-Chevalier/f8b4e4fa745674205f1e1b4499701ded3c7e54d2</w:t>
-        </w:r>
-      </w:hyperlink>
-    </w:p>
-    <w:bookmarkEnd w:id="85"/>
-    <w:bookmarkStart w:id="87" w:name="ref-fisher_1999"/>
-    <w:p>
-      <w:pPr>
-        <w:pStyle w:val="Bibliography"/>
-      </w:pPr>
-      <w:r>
-        <w:t xml:space="preserve">[7]</w:t>
-      </w:r>
-      <w:r>
-        <w:t xml:space="preserve"> </w:t>
-      </w:r>
-      <w:r>
-        <w:t xml:space="preserve">	</w:t>
-      </w:r>
-      <w:r>
-        <w:t xml:space="preserve">J. Fisher,</w:t>
-      </w:r>
-      <w:r>
-        <w:t xml:space="preserve"> </w:t>
-      </w:r>
-      <w:r>
-        <w:rPr>
-          <w:i/>
-          <w:iCs/>
-        </w:rPr>
-        <w:t xml:space="preserve">The work of stabilization in tauma treatment</w:t>
-      </w:r>
-      <w:r>
-        <w:t xml:space="preserve">. The Trauma Center Lecture Series 1999; The Trauma Center at HRI, 1999.Available:</w:t>
-      </w:r>
-      <w:r>
-        <w:t xml:space="preserve"> </w:t>
-      </w:r>
-      <w:hyperlink r:id="rId86">
-        <w:r>
-          <w:rPr>
-            <w:rStyle w:val="Hyperlink"/>
-          </w:rPr>
-          <w:t xml:space="preserve">https://www.smchealth.org/sites/main/files/file-attachments/tic_stabilize.pdf</w:t>
-        </w:r>
-      </w:hyperlink>
-    </w:p>
-    <w:bookmarkEnd w:id="87"/>
-    <w:bookmarkStart w:id="89" w:name="ref-healthline"/>
-    <w:p>
-      <w:pPr>
-        <w:pStyle w:val="Bibliography"/>
-      </w:pPr>
-      <w:r>
-        <w:t xml:space="preserve">[8]</w:t>
-      </w:r>
-      <w:r>
-        <w:t xml:space="preserve"> </w:t>
-      </w:r>
-      <w:r>
-        <w:t xml:space="preserve">	</w:t>
-      </w:r>
-      <w:r>
-        <w:t xml:space="preserve">C. Raypole and K. Kubala,</w:t>
-      </w:r>
-      <w:r>
-        <w:t xml:space="preserve"> </w:t>
-      </w:r>
-      <w:r>
-        <w:t xml:space="preserve">“30 grounding techniques to quiet distressing thoughts.”</w:t>
-      </w:r>
-      <w:r>
-        <w:t xml:space="preserve"> </w:t>
-      </w:r>
-      <w:r>
-        <w:t xml:space="preserve">Healthline, 2019.Available:</w:t>
-      </w:r>
-      <w:r>
-        <w:t xml:space="preserve"> </w:t>
-      </w:r>
-      <w:hyperlink r:id="rId88">
-        <w:r>
-          <w:rPr>
-            <w:rStyle w:val="Hyperlink"/>
-          </w:rPr>
-          <w:t xml:space="preserve">https://www.healthline.com/health/grounding-techniques</w:t>
-        </w:r>
-      </w:hyperlink>
-    </w:p>
-    <w:bookmarkEnd w:id="89"/>
-    <w:bookmarkStart w:id="91" w:name="ref-choosing_therapy"/>
-    <w:p>
-      <w:pPr>
-        <w:pStyle w:val="Bibliography"/>
-      </w:pPr>
-      <w:r>
-        <w:t xml:space="preserve">[9]</w:t>
-      </w:r>
-      <w:r>
-        <w:t xml:space="preserve"> </w:t>
-      </w:r>
-      <w:r>
-        <w:t xml:space="preserve">	</w:t>
-      </w:r>
-      <w:r>
-        <w:t xml:space="preserve">N. Arzt and N. Saleh,</w:t>
-      </w:r>
-      <w:r>
-        <w:t xml:space="preserve"> </w:t>
-      </w:r>
-      <w:r>
-        <w:t xml:space="preserve">“Grounding techniques: Examples &amp; how they help.”</w:t>
-      </w:r>
-      <w:r>
-        <w:t xml:space="preserve"> </w:t>
-      </w:r>
-      <w:r>
-        <w:t xml:space="preserve">Choosing Therapy, 2022.Available:</w:t>
-      </w:r>
-      <w:r>
-        <w:t xml:space="preserve"> </w:t>
-      </w:r>
-      <w:hyperlink r:id="rId90">
-        <w:r>
-          <w:rPr>
-            <w:rStyle w:val="Hyperlink"/>
-          </w:rPr>
-          <w:t xml:space="preserve">https://www.choosingtherapy.com/grounding-techniques/</w:t>
-        </w:r>
-      </w:hyperlink>
-    </w:p>
-    <w:bookmarkEnd w:id="91"/>
-    <w:bookmarkStart w:id="93" w:name="ref-daisyconsortium_epub"/>
-    <w:p>
-      <w:pPr>
-        <w:pStyle w:val="Bibliography"/>
-      </w:pPr>
-      <w:r>
-        <w:t xml:space="preserve">[10]</w:t>
-      </w:r>
-      <w:r>
-        <w:t xml:space="preserve"> </w:t>
-      </w:r>
-      <w:r>
-        <w:t xml:space="preserve">	</w:t>
-      </w:r>
-      <w:r>
-        <w:t xml:space="preserve">DAISY Consortium,</w:t>
-      </w:r>
-      <w:r>
-        <w:t xml:space="preserve"> </w:t>
-      </w:r>
-      <w:r>
-        <w:t xml:space="preserve">“EPUB accessible publishing knowledge base.”</w:t>
-      </w:r>
-      <w:r>
-        <w:t xml:space="preserve"> </w:t>
-      </w:r>
-      <w:r>
-        <w:t xml:space="preserve">kb.daisy.org, 2024.Available:</w:t>
-      </w:r>
-      <w:r>
-        <w:t xml:space="preserve"> </w:t>
-      </w:r>
-      <w:hyperlink r:id="rId92">
-        <w:r>
-          <w:rPr>
-            <w:rStyle w:val="Hyperlink"/>
-          </w:rPr>
-          <w:t xml:space="preserve">https://kb.daisy.org/publishing/docs/epub/</w:t>
-        </w:r>
-      </w:hyperlink>
-    </w:p>
-    <w:bookmarkEnd w:id="93"/>
-    <w:bookmarkStart w:id="95" w:name="ref-daisyconsortium_ace"/>
-    <w:p>
-      <w:pPr>
-        <w:pStyle w:val="Bibliography"/>
-      </w:pPr>
-      <w:r>
-        <w:t xml:space="preserve">[11]</w:t>
-      </w:r>
-      <w:r>
-        <w:t xml:space="preserve"> </w:t>
-      </w:r>
-      <w:r>
-        <w:t xml:space="preserve">	</w:t>
-      </w:r>
-      <w:r>
-        <w:t xml:space="preserve">DAISY Consortium,</w:t>
-      </w:r>
-      <w:r>
-        <w:t xml:space="preserve"> </w:t>
-      </w:r>
-      <w:r>
-        <w:t xml:space="preserve">“Ace by DAISY, accessibility checker for EPUB.”</w:t>
-      </w:r>
-      <w:r>
-        <w:t xml:space="preserve"> </w:t>
-      </w:r>
-      <w:r>
-        <w:t xml:space="preserve">Inclusive Publishing, Oct. 2022.Available:</w:t>
-      </w:r>
-      <w:r>
-        <w:t xml:space="preserve"> </w:t>
-      </w:r>
-      <w:hyperlink r:id="rId94">
-        <w:r>
-          <w:rPr>
-            <w:rStyle w:val="Hyperlink"/>
-          </w:rPr>
-          <w:t xml:space="preserve">https://inclusivepublishing.org/toolbox/accessibility-checker/</w:t>
-        </w:r>
-      </w:hyperlink>
-    </w:p>
-    <w:bookmarkEnd w:id="95"/>
-    <w:bookmarkStart w:id="97" w:name="ref-sigil"/>
-    <w:p>
-      <w:pPr>
-        <w:pStyle w:val="Bibliography"/>
-      </w:pPr>
-      <w:r>
-        <w:t xml:space="preserve">[12]</w:t>
-      </w:r>
-      <w:r>
-        <w:t xml:space="preserve"> </w:t>
-      </w:r>
-      <w:r>
-        <w:t xml:space="preserve">	</w:t>
-      </w:r>
-      <w:r>
-        <w:t xml:space="preserve">Sigil-Ebook GitHub Organization,</w:t>
-      </w:r>
-      <w:r>
-        <w:t xml:space="preserve"> </w:t>
-      </w:r>
-      <w:r>
-        <w:t xml:space="preserve">“Sigil - EPUB editor.”</w:t>
+        <w:t xml:space="preserve">A. Neel,</w:t>
+      </w:r>
+      <w:r>
+        <w:t xml:space="preserve"> </w:t>
+      </w:r>
+      <w:r>
+        <w:t xml:space="preserve">“Flatlays and textures image collection on pexels.”</w:t>
       </w:r>
       <w:r>
         <w:t xml:space="preserve"> </w:t>
@@ -2316,127 +2504,7 @@
       <w:r>
         <w:t xml:space="preserve"> </w:t>
       </w:r>
-      <w:hyperlink r:id="rId96">
-        <w:r>
-          <w:rPr>
-            <w:rStyle w:val="Hyperlink"/>
-          </w:rPr>
-          <w:t xml:space="preserve">https://sigil-ebook.com/</w:t>
-        </w:r>
-      </w:hyperlink>
-    </w:p>
-    <w:bookmarkEnd w:id="97"/>
-    <w:bookmarkStart w:id="99" w:name="ref-venngage"/>
-    <w:p>
-      <w:pPr>
-        <w:pStyle w:val="Bibliography"/>
-      </w:pPr>
-      <w:r>
-        <w:t xml:space="preserve">[13]</w:t>
-      </w:r>
-      <w:r>
-        <w:t xml:space="preserve"> </w:t>
-      </w:r>
-      <w:r>
-        <w:t xml:space="preserve">	</w:t>
-      </w:r>
-      <w:r>
-        <w:t xml:space="preserve">VennGage,</w:t>
-      </w:r>
-      <w:r>
-        <w:t xml:space="preserve"> </w:t>
-      </w:r>
-      <w:r>
-        <w:t xml:space="preserve">“Accessible color palette generator.”</w:t>
-      </w:r>
-      <w:r>
-        <w:t xml:space="preserve"> </w:t>
-      </w:r>
-      <w:r>
-        <w:t xml:space="preserve">Available:</w:t>
-      </w:r>
-      <w:r>
-        <w:t xml:space="preserve"> </w:t>
-      </w:r>
-      <w:hyperlink r:id="rId98">
-        <w:r>
-          <w:rPr>
-            <w:rStyle w:val="Hyperlink"/>
-          </w:rPr>
-          <w:t xml:space="preserve">https://venngage.com/tools/accessible-color-palette-generator</w:t>
-        </w:r>
-      </w:hyperlink>
-    </w:p>
-    <w:bookmarkEnd w:id="99"/>
-    <w:bookmarkStart w:id="100" w:name="ref-ttsmaker"/>
-    <w:p>
-      <w:pPr>
-        <w:pStyle w:val="Bibliography"/>
-      </w:pPr>
-      <w:r>
-        <w:t xml:space="preserve">[14]</w:t>
-      </w:r>
-      <w:r>
-        <w:t xml:space="preserve"> </w:t>
-      </w:r>
-      <w:r>
-        <w:t xml:space="preserve">	</w:t>
-      </w:r>
-      <w:r>
-        <w:t xml:space="preserve">“TTSMaker.”</w:t>
-      </w:r>
-      <w:r>
-        <w:t xml:space="preserve"> </w:t>
-      </w:r>
-      <w:r>
-        <w:t xml:space="preserve">Available:</w:t>
-      </w:r>
-      <w:r>
-        <w:t xml:space="preserve"> </w:t>
-      </w:r>
-      <w:hyperlink r:id="rId70">
-        <w:r>
-          <w:rPr>
-            <w:rStyle w:val="Hyperlink"/>
-          </w:rPr>
-          <w:t xml:space="preserve">https://ttsmaker.com/</w:t>
-        </w:r>
-      </w:hyperlink>
-    </w:p>
-    <w:bookmarkEnd w:id="100"/>
-    <w:bookmarkStart w:id="102" w:name="ref-pexels_flatlays"/>
-    <w:p>
-      <w:pPr>
-        <w:pStyle w:val="Bibliography"/>
-      </w:pPr>
-      <w:r>
-        <w:t xml:space="preserve">[15]</w:t>
-      </w:r>
-      <w:r>
-        <w:t xml:space="preserve"> </w:t>
-      </w:r>
-      <w:r>
-        <w:t xml:space="preserve">	</w:t>
-      </w:r>
-      <w:r>
-        <w:t xml:space="preserve">A. Neel,</w:t>
-      </w:r>
-      <w:r>
-        <w:t xml:space="preserve"> </w:t>
-      </w:r>
-      <w:r>
-        <w:t xml:space="preserve">“Flatlays and textures image collection on pexels.”</w:t>
-      </w:r>
-      <w:r>
-        <w:t xml:space="preserve"> </w:t>
-      </w:r>
-      <w:r>
-        <w:t xml:space="preserve">Available:</w:t>
-      </w:r>
-      <w:r>
-        <w:t xml:space="preserve"> </w:t>
-      </w:r>
-      <w:hyperlink r:id="rId101">
+      <w:hyperlink r:id="rId83">
         <w:r>
           <w:rPr>
             <w:rStyle w:val="Hyperlink"/>
@@ -2445,8 +2513,8 @@
         </w:r>
       </w:hyperlink>
     </w:p>
-    <w:bookmarkEnd w:id="102"/>
-    <w:bookmarkStart w:id="104" w:name="ref-pexels_floral"/>
+    <w:bookmarkEnd w:id="84"/>
+    <w:bookmarkStart w:id="86" w:name="ref-pexels_floral"/>
     <w:p>
       <w:pPr>
         <w:pStyle w:val="Bibliography"/>
@@ -2478,7 +2546,7 @@
       <w:r>
         <w:t xml:space="preserve"> </w:t>
       </w:r>
-      <w:hyperlink r:id="rId103">
+      <w:hyperlink r:id="rId85">
         <w:r>
           <w:rPr>
             <w:rStyle w:val="Hyperlink"/>
@@ -2487,8 +2555,8 @@
         </w:r>
       </w:hyperlink>
     </w:p>
-    <w:bookmarkEnd w:id="104"/>
-    <w:bookmarkStart w:id="106" w:name="ref-pexels_food"/>
+    <w:bookmarkEnd w:id="86"/>
+    <w:bookmarkStart w:id="88" w:name="ref-pexels_food"/>
     <w:p>
       <w:pPr>
         <w:pStyle w:val="Bibliography"/>
@@ -2520,7 +2588,7 @@
       <w:r>
         <w:t xml:space="preserve"> </w:t>
       </w:r>
-      <w:hyperlink r:id="rId105">
+      <w:hyperlink r:id="rId87">
         <w:r>
           <w:rPr>
             <w:rStyle w:val="Hyperlink"/>
@@ -2529,10 +2597,10 @@
         </w:r>
       </w:hyperlink>
     </w:p>
-    <w:bookmarkEnd w:id="106"/>
-    <w:bookmarkEnd w:id="107"/>
-    <w:bookmarkEnd w:id="108"/>
-    <w:bookmarkEnd w:id="109"/>
+    <w:bookmarkEnd w:id="88"/>
+    <w:bookmarkEnd w:id="89"/>
+    <w:bookmarkEnd w:id="90"/>
+    <w:bookmarkEnd w:id="91"/>
     <w:sectPr/>
   </w:body>
 </w:document>
@@ -2564,14 +2632,17 @@
 <file path=word/numbering.xml><?xml version="1.0" encoding="utf-8"?>
 <w:numbering xmlns:w="http://schemas.openxmlformats.org/wordprocessingml/2006/main">
   <w:abstractNum w:abstractNumId="990">
-    <w:nsid w:val="0000A990"/>
+    <w:nsid w:val="2c1ae401"/>
     <w:multiLevelType w:val="multilevel"/>
     <w:lvl w:ilvl="0">
       <w:numFmt w:val="bullet"/>
       <w:lvlText w:val=" "/>
       <w:lvlJc w:val="left"/>
       <w:pPr>
-        <w:ind w:left="720" w:hanging="360"/>
+        <w:tabs>
+          <w:tab w:val="num" w:pos="0"/>
+        </w:tabs>
+        <w:ind w:left="480" w:hanging="480"/>
       </w:pPr>
     </w:lvl>
     <w:lvl w:ilvl="1">
@@ -2579,7 +2650,10 @@
       <w:lvlText w:val=" "/>
       <w:lvlJc w:val="left"/>
       <w:pPr>
-        <w:ind w:left="1440" w:hanging="360"/>
+        <w:tabs>
+          <w:tab w:val="num" w:pos="720"/>
+        </w:tabs>
+        <w:ind w:left="1200" w:hanging="480"/>
       </w:pPr>
     </w:lvl>
     <w:lvl w:ilvl="2">
@@ -2587,7 +2661,10 @@
       <w:lvlText w:val=" "/>
       <w:lvlJc w:val="left"/>
       <w:pPr>
-        <w:ind w:left="2160" w:hanging="360"/>
+        <w:tabs>
+          <w:tab w:val="num" w:pos="1440"/>
+        </w:tabs>
+        <w:ind w:left="1920" w:hanging="480"/>
       </w:pPr>
     </w:lvl>
     <w:lvl w:ilvl="3">
@@ -2595,7 +2672,10 @@
       <w:lvlText w:val=" "/>
       <w:lvlJc w:val="left"/>
       <w:pPr>
-        <w:ind w:left="2880" w:hanging="360"/>
+        <w:tabs>
+          <w:tab w:val="num" w:pos="2160"/>
+        </w:tabs>
+        <w:ind w:left="2640" w:hanging="480"/>
       </w:pPr>
     </w:lvl>
     <w:lvl w:ilvl="4">
@@ -2603,7 +2683,10 @@
       <w:lvlText w:val=" "/>
       <w:lvlJc w:val="left"/>
       <w:pPr>
-        <w:ind w:left="3600" w:hanging="360"/>
+        <w:tabs>
+          <w:tab w:val="num" w:pos="2880"/>
+        </w:tabs>
+        <w:ind w:left="3360" w:hanging="480"/>
       </w:pPr>
     </w:lvl>
     <w:lvl w:ilvl="5">
@@ -2611,7 +2694,10 @@
       <w:lvlText w:val=" "/>
       <w:lvlJc w:val="left"/>
       <w:pPr>
-        <w:ind w:left="4320" w:hanging="360"/>
+        <w:tabs>
+          <w:tab w:val="num" w:pos="3600"/>
+        </w:tabs>
+        <w:ind w:left="4080" w:hanging="480"/>
       </w:pPr>
     </w:lvl>
     <w:lvl w:ilvl="6">
@@ -2619,7 +2705,10 @@
       <w:lvlText w:val=" "/>
       <w:lvlJc w:val="left"/>
       <w:pPr>
-        <w:ind w:left="5040" w:hanging="360"/>
+        <w:tabs>
+          <w:tab w:val="num" w:pos="4320"/>
+        </w:tabs>
+        <w:ind w:left="4800" w:hanging="480"/>
       </w:pPr>
     </w:lvl>
     <w:lvl w:ilvl="7">
@@ -2627,7 +2716,10 @@
       <w:lvlText w:val=" "/>
       <w:lvlJc w:val="left"/>
       <w:pPr>
-        <w:ind w:left="5760" w:hanging="360"/>
+        <w:tabs>
+          <w:tab w:val="num" w:pos="5040"/>
+        </w:tabs>
+        <w:ind w:left="5520" w:hanging="480"/>
       </w:pPr>
     </w:lvl>
     <w:lvl w:ilvl="8">
@@ -2635,12 +2727,15 @@
       <w:lvlText w:val=" "/>
       <w:lvlJc w:val="left"/>
       <w:pPr>
-        <w:ind w:left="6480" w:hanging="360"/>
+        <w:tabs>
+          <w:tab w:val="num" w:pos="5760"/>
+        </w:tabs>
+        <w:ind w:left="6240" w:hanging="480"/>
       </w:pPr>
     </w:lvl>
   </w:abstractNum>
   <w:abstractNum w:abstractNumId="99411">
-    <w:nsid w:val="00A99411"/>
+    <w:nsid w:val="ea454b4c"/>
     <w:multiLevelType w:val="multilevel"/>
     <w:lvl w:ilvl="0">
       <w:start w:val="1"/>
@@ -2648,7 +2743,10 @@
       <w:lvlText w:val="%1."/>
       <w:lvlJc w:val="left"/>
       <w:pPr>
-        <w:ind w:left="720" w:hanging="360"/>
+        <w:tabs>
+          <w:tab w:val="num" w:pos="0"/>
+        </w:tabs>
+        <w:ind w:left="480" w:hanging="480"/>
       </w:pPr>
     </w:lvl>
     <w:lvl w:ilvl="1">
@@ -2657,7 +2755,10 @@
       <w:lvlText w:val="%2."/>
       <w:lvlJc w:val="left"/>
       <w:pPr>
-        <w:ind w:left="1440" w:hanging="360"/>
+        <w:tabs>
+          <w:tab w:val="num" w:pos="720"/>
+        </w:tabs>
+        <w:ind w:left="1200" w:hanging="480"/>
       </w:pPr>
     </w:lvl>
     <w:lvl w:ilvl="2">
@@ -2666,7 +2767,10 @@
       <w:lvlText w:val="%3."/>
       <w:lvlJc w:val="left"/>
       <w:pPr>
-        <w:ind w:left="2160" w:hanging="360"/>
+        <w:tabs>
+          <w:tab w:val="num" w:pos="1440"/>
+        </w:tabs>
+        <w:ind w:left="1920" w:hanging="480"/>
       </w:pPr>
     </w:lvl>
     <w:lvl w:ilvl="3">
@@ -2675,7 +2779,10 @@
       <w:lvlText w:val="%4."/>
       <w:lvlJc w:val="left"/>
       <w:pPr>
-        <w:ind w:left="2880" w:hanging="360"/>
+        <w:tabs>
+          <w:tab w:val="num" w:pos="2160"/>
+        </w:tabs>
+        <w:ind w:left="2640" w:hanging="480"/>
       </w:pPr>
     </w:lvl>
     <w:lvl w:ilvl="4">
@@ -2684,7 +2791,10 @@
       <w:lvlText w:val="%5."/>
       <w:lvlJc w:val="left"/>
       <w:pPr>
-        <w:ind w:left="3600" w:hanging="360"/>
+        <w:tabs>
+          <w:tab w:val="num" w:pos="2880"/>
+        </w:tabs>
+        <w:ind w:left="3360" w:hanging="480"/>
       </w:pPr>
     </w:lvl>
     <w:lvl w:ilvl="5">
@@ -2693,7 +2803,10 @@
       <w:lvlText w:val="%6."/>
       <w:lvlJc w:val="left"/>
       <w:pPr>
-        <w:ind w:left="4320" w:hanging="360"/>
+        <w:tabs>
+          <w:tab w:val="num" w:pos="3600"/>
+        </w:tabs>
+        <w:ind w:left="4080" w:hanging="480"/>
       </w:pPr>
     </w:lvl>
     <w:lvl w:ilvl="6">
@@ -2702,7 +2815,10 @@
       <w:lvlText w:val="%7."/>
       <w:lvlJc w:val="left"/>
       <w:pPr>
-        <w:ind w:left="5040" w:hanging="360"/>
+        <w:tabs>
+          <w:tab w:val="num" w:pos="4320"/>
+        </w:tabs>
+        <w:ind w:left="4800" w:hanging="480"/>
       </w:pPr>
     </w:lvl>
     <w:lvl w:ilvl="7">
@@ -2711,7 +2827,10 @@
       <w:lvlText w:val="%8."/>
       <w:lvlJc w:val="left"/>
       <w:pPr>
-        <w:ind w:left="5760" w:hanging="360"/>
+        <w:tabs>
+          <w:tab w:val="num" w:pos="5040"/>
+        </w:tabs>
+        <w:ind w:left="5520" w:hanging="480"/>
       </w:pPr>
     </w:lvl>
     <w:lvl w:ilvl="8">
@@ -2720,12 +2839,15 @@
       <w:lvlText w:val="%9."/>
       <w:lvlJc w:val="left"/>
       <w:pPr>
-        <w:ind w:left="6480" w:hanging="360"/>
+        <w:tabs>
+          <w:tab w:val="num" w:pos="5760"/>
+        </w:tabs>
+        <w:ind w:left="6240" w:hanging="480"/>
       </w:pPr>
     </w:lvl>
   </w:abstractNum>
   <w:abstractNum w:abstractNumId="99711">
-    <w:nsid w:val="00A99711"/>
+    <w:nsid w:val="71315dca"/>
     <w:multiLevelType w:val="multilevel"/>
     <w:lvl w:ilvl="0">
       <w:start w:val="1"/>
@@ -2733,7 +2855,10 @@
       <w:lvlText w:val="%1."/>
       <w:lvlJc w:val="left"/>
       <w:pPr>
-        <w:ind w:left="720" w:hanging="360"/>
+        <w:tabs>
+          <w:tab w:val="num" w:pos="0"/>
+        </w:tabs>
+        <w:ind w:left="480" w:hanging="480"/>
       </w:pPr>
     </w:lvl>
     <w:lvl w:ilvl="1">
@@ -2742,7 +2867,10 @@
       <w:lvlText w:val="%2."/>
       <w:lvlJc w:val="left"/>
       <w:pPr>
-        <w:ind w:left="1440" w:hanging="360"/>
+        <w:tabs>
+          <w:tab w:val="num" w:pos="720"/>
+        </w:tabs>
+        <w:ind w:left="1200" w:hanging="480"/>
       </w:pPr>
     </w:lvl>
     <w:lvl w:ilvl="2">
@@ -2751,7 +2879,10 @@
       <w:lvlText w:val="%3."/>
       <w:lvlJc w:val="left"/>
       <w:pPr>
-        <w:ind w:left="2160" w:hanging="360"/>
+        <w:tabs>
+          <w:tab w:val="num" w:pos="1440"/>
+        </w:tabs>
+        <w:ind w:left="1920" w:hanging="480"/>
       </w:pPr>
     </w:lvl>
     <w:lvl w:ilvl="3">
@@ -2760,7 +2891,10 @@
       <w:lvlText w:val="%4."/>
       <w:lvlJc w:val="left"/>
       <w:pPr>
-        <w:ind w:left="2880" w:hanging="360"/>
+        <w:tabs>
+          <w:tab w:val="num" w:pos="2160"/>
+        </w:tabs>
+        <w:ind w:left="2640" w:hanging="480"/>
       </w:pPr>
     </w:lvl>
     <w:lvl w:ilvl="4">
@@ -2769,7 +2903,10 @@
       <w:lvlText w:val="%5."/>
       <w:lvlJc w:val="left"/>
       <w:pPr>
-        <w:ind w:left="3600" w:hanging="360"/>
+        <w:tabs>
+          <w:tab w:val="num" w:pos="2880"/>
+        </w:tabs>
+        <w:ind w:left="3360" w:hanging="480"/>
       </w:pPr>
     </w:lvl>
     <w:lvl w:ilvl="5">
@@ -2778,7 +2915,10 @@
       <w:lvlText w:val="%6."/>
       <w:lvlJc w:val="left"/>
       <w:pPr>
-        <w:ind w:left="4320" w:hanging="360"/>
+        <w:tabs>
+          <w:tab w:val="num" w:pos="3600"/>
+        </w:tabs>
+        <w:ind w:left="4080" w:hanging="480"/>
       </w:pPr>
     </w:lvl>
     <w:lvl w:ilvl="6">
@@ -2787,7 +2927,10 @@
       <w:lvlText w:val="%7."/>
       <w:lvlJc w:val="left"/>
       <w:pPr>
-        <w:ind w:left="5040" w:hanging="360"/>
+        <w:tabs>
+          <w:tab w:val="num" w:pos="4320"/>
+        </w:tabs>
+        <w:ind w:left="4800" w:hanging="480"/>
       </w:pPr>
     </w:lvl>
     <w:lvl w:ilvl="7">
@@ -2796,7 +2939,10 @@
       <w:lvlText w:val="%8."/>
       <w:lvlJc w:val="left"/>
       <w:pPr>
-        <w:ind w:left="5760" w:hanging="360"/>
+        <w:tabs>
+          <w:tab w:val="num" w:pos="5040"/>
+        </w:tabs>
+        <w:ind w:left="5520" w:hanging="480"/>
       </w:pPr>
     </w:lvl>
     <w:lvl w:ilvl="8">
@@ -2805,111 +2951,114 @@
       <w:lvlText w:val="%9."/>
       <w:lvlJc w:val="left"/>
       <w:pPr>
-        <w:ind w:left="6480" w:hanging="360"/>
+        <w:tabs>
+          <w:tab w:val="num" w:pos="5760"/>
+        </w:tabs>
+        <w:ind w:left="6240" w:hanging="480"/>
       </w:pPr>
     </w:lvl>
   </w:abstractNum>
   <w:abstractNum w:abstractNumId="991">
-    <w:nsid w:val="0000A991"/>
+    <w:nsid w:val="47261bad"/>
     <w:multiLevelType w:val="multilevel"/>
     <w:lvl w:ilvl="0">
       <w:numFmt w:val="bullet"/>
-      <w:lvlText w:val=""/>
+      <w:lvlText w:val="•"/>
       <w:lvlJc w:val="left"/>
       <w:pPr>
-        <w:ind w:left="720" w:hanging="360"/>
-      </w:pPr>
-      <w:rPr>
-        <w:rFonts w:ascii="Symbol" w:hAnsi="Symbol" w:cs="Symbol" w:hint="default"/>
-      </w:rPr>
+        <w:tabs>
+          <w:tab w:val="num" w:pos="0"/>
+        </w:tabs>
+        <w:ind w:left="480" w:hanging="480"/>
+      </w:pPr>
     </w:lvl>
     <w:lvl w:ilvl="1">
       <w:numFmt w:val="bullet"/>
-      <w:lvlText w:val="o"/>
+      <w:lvlText w:val="–"/>
       <w:lvlJc w:val="left"/>
       <w:pPr>
-        <w:ind w:left="1440" w:hanging="360"/>
-      </w:pPr>
-      <w:rPr>
-        <w:rFonts w:ascii="Courier New" w:hAnsi="Courier New" w:cs="Courier New" w:hint="default"/>
-      </w:rPr>
+        <w:tabs>
+          <w:tab w:val="num" w:pos="720"/>
+        </w:tabs>
+        <w:ind w:left="1200" w:hanging="480"/>
+      </w:pPr>
     </w:lvl>
     <w:lvl w:ilvl="2">
       <w:numFmt w:val="bullet"/>
-      <w:lvlText w:val=""/>
+      <w:lvlText w:val="•"/>
       <w:lvlJc w:val="left"/>
       <w:pPr>
-        <w:ind w:left="2160" w:hanging="360"/>
-      </w:pPr>
-      <w:rPr>
-        <w:rFonts w:ascii="Wingdings" w:hAnsi="Wingdings" w:cs="Wingdings" w:hint="default"/>
-      </w:rPr>
+        <w:tabs>
+          <w:tab w:val="num" w:pos="1440"/>
+        </w:tabs>
+        <w:ind w:left="1920" w:hanging="480"/>
+      </w:pPr>
     </w:lvl>
     <w:lvl w:ilvl="3">
       <w:numFmt w:val="bullet"/>
-      <w:lvlText w:val=""/>
+      <w:lvlText w:val="–"/>
       <w:lvlJc w:val="left"/>
       <w:pPr>
-        <w:ind w:left="2880" w:hanging="360"/>
-      </w:pPr>
-      <w:rPr>
-        <w:rFonts w:ascii="Symbol" w:hAnsi="Symbol" w:cs="Symbol" w:hint="default"/>
-      </w:rPr>
+        <w:tabs>
+          <w:tab w:val="num" w:pos="2160"/>
+        </w:tabs>
+        <w:ind w:left="2640" w:hanging="480"/>
+      </w:pPr>
     </w:lvl>
     <w:lvl w:ilvl="4">
       <w:numFmt w:val="bullet"/>
-      <w:lvlText w:val="o"/>
+      <w:lvlText w:val="•"/>
       <w:lvlJc w:val="left"/>
       <w:pPr>
-        <w:ind w:left="3600" w:hanging="360"/>
-      </w:pPr>
-      <w:rPr>
-        <w:rFonts w:ascii="Courier New" w:hAnsi="Courier New" w:cs="Courier New" w:hint="default"/>
-      </w:rPr>
+        <w:tabs>
+          <w:tab w:val="num" w:pos="2880"/>
+        </w:tabs>
+        <w:ind w:left="3360" w:hanging="480"/>
+      </w:pPr>
     </w:lvl>
     <w:lvl w:ilvl="5">
       <w:numFmt w:val="bullet"/>
-      <w:lvlText w:val=""/>
+      <w:lvlText w:val="–"/>
       <w:lvlJc w:val="left"/>
       <w:pPr>
-        <w:ind w:left="4320" w:hanging="360"/>
-      </w:pPr>
-      <w:rPr>
-        <w:rFonts w:ascii="Wingdings" w:hAnsi="Wingdings" w:cs="Wingdings" w:hint="default"/>
-      </w:rPr>
+        <w:tabs>
+          <w:tab w:val="num" w:pos="3600"/>
+        </w:tabs>
+        <w:ind w:left="4080" w:hanging="480"/>
+      </w:pPr>
     </w:lvl>
     <w:lvl w:ilvl="6">
       <w:numFmt w:val="bullet"/>
-      <w:lvlText w:val=""/>
+      <w:lvlText w:val="•"/>
       <w:lvlJc w:val="left"/>
       <w:pPr>
-        <w:ind w:left="5040" w:hanging="360"/>
-      </w:pPr>
-      <w:rPr>
-        <w:rFonts w:ascii="Symbol" w:hAnsi="Symbol" w:cs="Symbol" w:hint="default"/>
-      </w:rPr>
+        <w:tabs>
+          <w:tab w:val="num" w:pos="4320"/>
+        </w:tabs>
+        <w:ind w:left="4800" w:hanging="480"/>
+      </w:pPr>
     </w:lvl>
     <w:lvl w:ilvl="7">
       <w:numFmt w:val="bullet"/>
-      <w:lvlText w:val="o"/>
+      <w:lvlText w:val="–"/>
       <w:lvlJc w:val="left"/>
       <w:pPr>
-        <w:ind w:left="5760" w:hanging="360"/>
-      </w:pPr>
-      <w:rPr>
-        <w:rFonts w:ascii="Courier New" w:hAnsi="Courier New" w:cs="Courier New" w:hint="default"/>
-      </w:rPr>
+        <w:tabs>
+          <w:tab w:val="num" w:pos="5040"/>
+        </w:tabs>
+        <w:ind w:left="5520" w:hanging="480"/>
+      </w:pPr>
     </w:lvl>
     <w:lvl w:ilvl="8">
       <w:numFmt w:val="bullet"/>
-      <w:lvlText w:val=""/>
+      <w:lvlText w:val="•"/>
       <w:lvlJc w:val="left"/>
       <w:pPr>
-        <w:ind w:left="6480" w:hanging="360"/>
-      </w:pPr>
-      <w:rPr>
-        <w:rFonts w:ascii="Wingdings" w:hAnsi="Wingdings" w:cs="Wingdings" w:hint="default"/>
-      </w:rPr>
+        <w:tabs>
+          <w:tab w:val="num" w:pos="5760"/>
+        </w:tabs>
+        <w:ind w:left="6240" w:hanging="480"/>
+      </w:pPr>
     </w:lvl>
   </w:abstractNum>
   <w:num w:numId="1000">
@@ -3106,10 +3255,10 @@
   <w:docDefaults>
     <w:rPrDefault>
       <w:rPr>
-        <w:rFonts w:asciiTheme="minorHAnsi" w:cstheme="minorBidi" w:eastAsiaTheme="minorHAnsi" w:hAnsiTheme="minorHAnsi"/>
+        <w:rFonts w:asciiTheme="minorHAnsi" w:eastAsiaTheme="minorHAnsi" w:hAnsiTheme="minorHAnsi" w:cstheme="minorBidi"/>
         <w:sz w:val="24"/>
         <w:szCs w:val="24"/>
-        <w:lang w:bidi="ar-SA" w:eastAsia="en-US" w:val="en-US"/>
+        <w:lang w:val="en-US" w:eastAsia="en-US" w:bidi="ar-SA"/>
       </w:rPr>
     </w:rPrDefault>
     <w:pPrDefault>
@@ -3118,104 +3267,71 @@
       </w:pPr>
     </w:pPrDefault>
   </w:docDefaults>
-  <w:latentStyles w:count="276" w:defLockedState="0" w:defQFormat="0" w:defSemiHidden="0" w:defUIPriority="0" w:defUnhideWhenUsed="0"/>
-  <w:style w:default="1" w:styleId="Normal" w:type="paragraph">
+  <w:latentStyles w:defLockedState="0" w:defUIPriority="0" w:defSemiHidden="0" w:defUnhideWhenUsed="0" w:defQFormat="0" w:count="276"/>
+  <w:style w:type="paragraph" w:default="1" w:styleId="Normal">
     <w:name w:val="Normal"/>
     <w:qFormat/>
   </w:style>
-  <w:style w:styleId="BodyText" w:type="paragraph">
+  <w:style w:type="paragraph" w:styleId="BodyText">
     <w:name w:val="Body Text"/>
     <w:basedOn w:val="Normal"/>
     <w:link w:val="BodyTextChar"/>
+    <w:pPr>
+      <w:spacing w:before="180" w:after="180"/>
+    </w:pPr>
     <w:qFormat/>
-    <w:pPr>
-      <w:spacing w:after="180" w:before="180"/>
-    </w:pPr>
-  </w:style>
-  <w:style w:customStyle="1" w:styleId="FirstParagraph" w:type="paragraph">
+  </w:style>
+  <w:style w:type="paragraph" w:customStyle="1" w:styleId="FirstParagraph">
     <w:name w:val="First Paragraph"/>
     <w:basedOn w:val="BodyText"/>
     <w:next w:val="BodyText"/>
     <w:qFormat/>
   </w:style>
-  <w:style w:customStyle="1" w:styleId="Compact" w:type="paragraph">
+  <w:style w:type="paragraph" w:customStyle="1" w:styleId="Compact">
     <w:name w:val="Compact"/>
     <w:basedOn w:val="BodyText"/>
     <w:qFormat/>
     <w:pPr>
-      <w:spacing w:after="36" w:before="36"/>
+      <w:spacing w:before="36" w:after="36"/>
     </w:pPr>
   </w:style>
-  <w:style w:styleId="Title" w:type="paragraph">
+  <w:style w:type="paragraph" w:styleId="Title">
     <w:name w:val="Title"/>
     <w:basedOn w:val="Normal"/>
     <w:next w:val="BodyText"/>
-    <w:link w:val="TitleChar"/>
-    <w:uiPriority w:val="10"/>
     <w:qFormat/>
-    <w:rsid w:val="00A10FD9"/>
     <w:pPr>
-      <w:spacing w:after="80" w:line="240" w:lineRule="auto"/>
-      <w:contextualSpacing/>
+      <w:keepNext/>
+      <w:keepLines/>
+      <w:spacing w:before="480" w:after="240"/>
       <w:jc w:val="center"/>
     </w:pPr>
     <w:rPr>
-      <w:rFonts w:asciiTheme="majorHAnsi" w:cstheme="majorBidi" w:eastAsiaTheme="majorEastAsia" w:hAnsiTheme="majorHAnsi"/>
-      <w:spacing w:val="-10"/>
-      <w:kern w:val="28"/>
-      <w:sz w:val="56"/>
-      <w:szCs w:val="56"/>
-    </w:rPr>
-  </w:style>
-  <w:style w:customStyle="1" w:styleId="TitleChar" w:type="character">
-    <w:name w:val="Title Char"/>
-    <w:basedOn w:val="DefaultParagraphFont"/>
-    <w:link w:val="Title"/>
-    <w:uiPriority w:val="10"/>
-    <w:rsid w:val="00A10FD9"/>
-    <w:rPr>
-      <w:rFonts w:asciiTheme="majorHAnsi" w:cstheme="majorBidi" w:eastAsiaTheme="majorEastAsia" w:hAnsiTheme="majorHAnsi"/>
-      <w:spacing w:val="-10"/>
-      <w:kern w:val="28"/>
-      <w:sz w:val="56"/>
-      <w:szCs w:val="56"/>
-    </w:rPr>
-  </w:style>
-  <w:style w:styleId="Subtitle" w:type="paragraph">
+      <w:rFonts w:asciiTheme="majorHAnsi" w:eastAsiaTheme="majorEastAsia" w:hAnsiTheme="majorHAnsi" w:cstheme="majorBidi"/>
+      <w:b/>
+      <w:bCs/>
+      <w:color w:val="345A8A" w:themeColor="accent1" w:themeShade="B5"/>
+      <w:sz w:val="36"/>
+      <w:szCs w:val="36"/>
+    </w:rPr>
+  </w:style>
+  <w:style w:type="paragraph" w:styleId="Subtitle">
     <w:name w:val="Subtitle"/>
     <w:basedOn w:val="Title"/>
     <w:next w:val="BodyText"/>
-    <w:link w:val="SubtitleChar"/>
-    <w:uiPriority w:val="11"/>
     <w:qFormat/>
-    <w:rsid w:val="00A10FD9"/>
     <w:pPr>
-      <w:numPr>
-        <w:ilvl w:val="1"/>
-      </w:numPr>
+      <w:keepNext/>
+      <w:keepLines/>
+      <w:spacing w:before="240" w:after="240"/>
+      <w:jc w:val="center"/>
     </w:pPr>
     <w:rPr>
-      <w:rFonts w:cstheme="majorBidi" w:eastAsiaTheme="majorEastAsia"/>
-      <w:spacing w:val="15"/>
-      <w:sz w:val="28"/>
-      <w:szCs w:val="28"/>
-    </w:rPr>
-  </w:style>
-  <w:style w:customStyle="1" w:styleId="SubtitleChar" w:type="character">
-    <w:name w:val="Subtitle Char"/>
-    <w:basedOn w:val="DefaultParagraphFont"/>
-    <w:link w:val="Subtitle"/>
-    <w:uiPriority w:val="11"/>
-    <w:rsid w:val="00A10FD9"/>
-    <w:rPr>
-      <w:rFonts w:cstheme="majorBidi" w:eastAsiaTheme="majorEastAsia"/>
-      <w:color w:themeColor="text1" w:themeTint="A6" w:val="595959"/>
-      <w:spacing w:val="15"/>
-      <w:sz w:val="28"/>
-      <w:szCs w:val="28"/>
-    </w:rPr>
-  </w:style>
-  <w:style w:customStyle="1" w:styleId="Author" w:type="paragraph">
+      <w:sz w:val="30"/>
+      <w:szCs w:val="30"/>
+    </w:rPr>
+  </w:style>
+  <w:style w:type="paragraph" w:customStyle="1" w:styleId="Author">
     <w:name w:val="Author"/>
     <w:next w:val="BodyText"/>
     <w:qFormat/>
@@ -3225,7 +3341,7 @@
       <w:jc w:val="center"/>
     </w:pPr>
   </w:style>
-  <w:style w:styleId="Date" w:type="paragraph">
+  <w:style w:type="paragraph" w:styleId="Date">
     <w:name w:val="Date"/>
     <w:next w:val="BodyText"/>
     <w:qFormat/>
@@ -3235,24 +3351,7 @@
       <w:jc w:val="center"/>
     </w:pPr>
   </w:style>
-  <w:style w:customStyle="1" w:styleId="AbstractTitle" w:type="paragraph">
-    <w:name w:val="Abstract Title"/>
-    <w:basedOn w:val="Normal"/>
-    <w:next w:val="Abstract"/>
-    <w:qFormat/>
-    <w:pPr>
-      <w:keepNext/>
-      <w:keepLines/>
-      <w:spacing w:after="0" w:before="300"/>
-      <w:jc w:val="center"/>
-    </w:pPr>
-    <w:rPr>
-      <w:b/>
-      <w:sz w:val="20"/>
-      <w:szCs w:val="20"/>
-    </w:rPr>
-  </w:style>
-  <w:style w:customStyle="1" w:styleId="Abstract" w:type="paragraph">
+  <w:style w:type="paragraph" w:customStyle="1" w:styleId="Abstract">
     <w:name w:val="Abstract"/>
     <w:basedOn w:val="Normal"/>
     <w:next w:val="BodyText"/>
@@ -3260,14 +3359,14 @@
     <w:pPr>
       <w:keepNext/>
       <w:keepLines/>
-      <w:spacing w:after="300" w:before="100"/>
+      <w:spacing w:before="300" w:after="300"/>
     </w:pPr>
     <w:rPr>
       <w:sz w:val="20"/>
       <w:szCs w:val="20"/>
     </w:rPr>
   </w:style>
-  <w:style w:styleId="Bibliography" w:type="paragraph">
+  <w:style w:type="paragraph" w:styleId="Bibliography">
     <w:name w:val="Bibliography"/>
     <w:basedOn w:val="Normal"/>
     <w:next w:val="Bibliography"/>
@@ -3275,325 +3374,195 @@
     <w:pPr/>
     <w:rPr/>
   </w:style>
-  <w:style w:styleId="Heading1" w:type="paragraph">
-    <w:name w:val="heading 1"/>
+  <w:style w:type="paragraph" w:styleId="Heading1">
+    <w:name w:val="Heading 1"/>
     <w:basedOn w:val="Normal"/>
     <w:next w:val="BodyText"/>
-    <w:link w:val="Heading1Char"/>
     <w:uiPriority w:val="9"/>
     <w:qFormat/>
-    <w:rsid w:val="00A10FD9"/>
     <w:pPr>
       <w:keepNext/>
       <w:keepLines/>
-      <w:spacing w:after="80" w:before="360"/>
+      <w:spacing w:before="480" w:after="0"/>
       <w:outlineLvl w:val="0"/>
     </w:pPr>
     <w:rPr>
-      <w:rFonts w:asciiTheme="majorHAnsi" w:cstheme="majorBidi" w:eastAsiaTheme="majorEastAsia" w:hAnsiTheme="majorHAnsi"/>
-      <w:color w:themeColor="accent1" w:themeShade="BF" w:val="0F4761"/>
-      <w:sz w:val="40"/>
-      <w:szCs w:val="40"/>
-    </w:rPr>
-  </w:style>
-  <w:style w:styleId="Heading2" w:type="paragraph">
-    <w:name w:val="heading 2"/>
+      <w:rFonts w:asciiTheme="majorHAnsi" w:eastAsiaTheme="majorEastAsia" w:hAnsiTheme="majorHAnsi" w:cstheme="majorBidi"/>
+      <w:b/>
+      <w:bCs/>
+      <w:color w:val="4F81BD" w:themeColor="accent1"/>
+      <w:sz w:val="32"/>
+      <w:szCs w:val="32"/>
+    </w:rPr>
+  </w:style>
+  <w:style w:type="paragraph" w:styleId="Heading2">
+    <w:name w:val="Heading 2"/>
     <w:basedOn w:val="Normal"/>
     <w:next w:val="BodyText"/>
-    <w:link w:val="Heading2Char"/>
     <w:uiPriority w:val="9"/>
-    <w:semiHidden/>
     <w:unhideWhenUsed/>
     <w:qFormat/>
-    <w:rsid w:val="00A10FD9"/>
     <w:pPr>
       <w:keepNext/>
       <w:keepLines/>
-      <w:spacing w:after="80" w:before="160"/>
+      <w:spacing w:before="200" w:after="0"/>
       <w:outlineLvl w:val="1"/>
     </w:pPr>
     <w:rPr>
-      <w:rFonts w:asciiTheme="majorHAnsi" w:cstheme="majorBidi" w:eastAsiaTheme="majorEastAsia" w:hAnsiTheme="majorHAnsi"/>
-      <w:color w:themeColor="accent1" w:themeShade="BF" w:val="0F4761"/>
-      <w:sz w:val="32"/>
-      <w:szCs w:val="32"/>
-    </w:rPr>
-  </w:style>
-  <w:style w:styleId="Heading3" w:type="paragraph">
-    <w:name w:val="heading 3"/>
+      <w:rFonts w:asciiTheme="majorHAnsi" w:eastAsiaTheme="majorEastAsia" w:hAnsiTheme="majorHAnsi" w:cstheme="majorBidi"/>
+      <w:b/>
+      <w:bCs/>
+      <w:color w:val="4F81BD" w:themeColor="accent1"/>
+      <w:sz w:val="28"/>
+      <w:szCs w:val="28"/>
+    </w:rPr>
+  </w:style>
+  <w:style w:type="paragraph" w:styleId="Heading3">
+    <w:name w:val="Heading 3"/>
     <w:basedOn w:val="Normal"/>
     <w:next w:val="BodyText"/>
-    <w:link w:val="Heading3Char"/>
     <w:uiPriority w:val="9"/>
-    <w:semiHidden/>
     <w:unhideWhenUsed/>
     <w:qFormat/>
-    <w:rsid w:val="00A10FD9"/>
     <w:pPr>
       <w:keepNext/>
       <w:keepLines/>
-      <w:spacing w:after="80" w:before="160"/>
+      <w:spacing w:before="200" w:after="0"/>
       <w:outlineLvl w:val="2"/>
     </w:pPr>
     <w:rPr>
-      <w:rFonts w:cstheme="majorBidi" w:eastAsiaTheme="majorEastAsia"/>
-      <w:color w:themeColor="accent1" w:themeShade="BF" w:val="0F4761"/>
-      <w:sz w:val="28"/>
-      <w:szCs w:val="28"/>
-    </w:rPr>
-  </w:style>
-  <w:style w:styleId="Heading4" w:type="paragraph">
-    <w:name w:val="heading 4"/>
+      <w:rFonts w:asciiTheme="majorHAnsi" w:eastAsiaTheme="majorEastAsia" w:hAnsiTheme="majorHAnsi" w:cstheme="majorBidi"/>
+      <w:b/>
+      <w:bCs/>
+      <w:color w:val="4F81BD" w:themeColor="accent1"/>
+      <w:sz w:val="24"/>
+      <w:szCs w:val="24"/>
+    </w:rPr>
+  </w:style>
+  <w:style w:type="paragraph" w:styleId="Heading4">
+    <w:name w:val="Heading 4"/>
     <w:basedOn w:val="Normal"/>
     <w:next w:val="BodyText"/>
-    <w:link w:val="Heading4Char"/>
     <w:uiPriority w:val="9"/>
-    <w:semiHidden/>
     <w:unhideWhenUsed/>
     <w:qFormat/>
-    <w:rsid w:val="00A10FD9"/>
     <w:pPr>
       <w:keepNext/>
       <w:keepLines/>
-      <w:spacing w:after="40" w:before="80"/>
+      <w:spacing w:before="200" w:after="0"/>
       <w:outlineLvl w:val="3"/>
     </w:pPr>
     <w:rPr>
-      <w:rFonts w:cstheme="majorBidi" w:eastAsiaTheme="majorEastAsia"/>
+      <w:rFonts w:asciiTheme="majorHAnsi" w:eastAsiaTheme="majorEastAsia" w:hAnsiTheme="majorHAnsi" w:cstheme="majorBidi"/>
       <w:i/>
-      <w:iCs/>
-      <w:color w:themeColor="accent1" w:themeShade="BF" w:val="0F4761"/>
-    </w:rPr>
-  </w:style>
-  <w:style w:styleId="Heading5" w:type="paragraph">
-    <w:name w:val="heading 5"/>
+      <w:bCs/>
+      <w:color w:val="4F81BD" w:themeColor="accent1"/>
+      <w:sz w:val="24"/>
+      <w:szCs w:val="24"/>
+    </w:rPr>
+  </w:style>
+  <w:style w:type="paragraph" w:styleId="Heading5">
+    <w:name w:val="Heading 5"/>
     <w:basedOn w:val="Normal"/>
     <w:next w:val="BodyText"/>
-    <w:link w:val="Heading5Char"/>
     <w:uiPriority w:val="9"/>
-    <w:semiHidden/>
     <w:unhideWhenUsed/>
     <w:qFormat/>
-    <w:rsid w:val="00A10FD9"/>
     <w:pPr>
       <w:keepNext/>
       <w:keepLines/>
-      <w:spacing w:after="40" w:before="80"/>
+      <w:spacing w:before="200" w:after="0"/>
       <w:outlineLvl w:val="4"/>
     </w:pPr>
     <w:rPr>
-      <w:rFonts w:cstheme="majorBidi" w:eastAsiaTheme="majorEastAsia"/>
-      <w:color w:themeColor="accent1" w:themeShade="BF" w:val="0F4761"/>
-    </w:rPr>
-  </w:style>
-  <w:style w:styleId="Heading6" w:type="paragraph">
-    <w:name w:val="heading 6"/>
+      <w:rFonts w:asciiTheme="majorHAnsi" w:eastAsiaTheme="majorEastAsia" w:hAnsiTheme="majorHAnsi" w:cstheme="majorBidi"/>
+      <w:iCs/>
+      <w:color w:val="4F81BD" w:themeColor="accent1"/>
+      <w:sz w:val="24"/>
+      <w:szCs w:val="24"/>
+    </w:rPr>
+  </w:style>
+  <w:style w:type="paragraph" w:styleId="Heading6">
+    <w:name w:val="Heading 6"/>
     <w:basedOn w:val="Normal"/>
     <w:next w:val="BodyText"/>
-    <w:link w:val="Heading6Char"/>
     <w:uiPriority w:val="9"/>
-    <w:semiHidden/>
     <w:unhideWhenUsed/>
     <w:qFormat/>
-    <w:rsid w:val="00A10FD9"/>
     <w:pPr>
       <w:keepNext/>
       <w:keepLines/>
-      <w:spacing w:after="0" w:before="40"/>
+      <w:spacing w:before="200" w:after="0"/>
       <w:outlineLvl w:val="5"/>
     </w:pPr>
     <w:rPr>
-      <w:rFonts w:cstheme="majorBidi" w:eastAsiaTheme="majorEastAsia"/>
-      <w:i/>
-      <w:iCs/>
-      <w:color w:themeColor="text1" w:themeTint="A6" w:val="595959"/>
-    </w:rPr>
-  </w:style>
-  <w:style w:styleId="Heading7" w:type="paragraph">
-    <w:name w:val="heading 7"/>
+      <w:rFonts w:asciiTheme="majorHAnsi" w:eastAsiaTheme="majorEastAsia" w:hAnsiTheme="majorHAnsi" w:cstheme="majorBidi"/>
+      <w:color w:val="4F81BD" w:themeColor="accent1"/>
+      <w:sz w:val="24"/>
+      <w:szCs w:val="24"/>
+    </w:rPr>
+  </w:style>
+  <w:style w:type="paragraph" w:styleId="Heading7">
+    <w:name w:val="Heading 7"/>
     <w:basedOn w:val="Normal"/>
     <w:next w:val="BodyText"/>
-    <w:link w:val="Heading7Char"/>
     <w:uiPriority w:val="9"/>
-    <w:semiHidden/>
     <w:unhideWhenUsed/>
     <w:qFormat/>
-    <w:rsid w:val="00A10FD9"/>
     <w:pPr>
       <w:keepNext/>
       <w:keepLines/>
-      <w:spacing w:after="0" w:before="40"/>
+      <w:spacing w:before="200" w:after="0"/>
       <w:outlineLvl w:val="6"/>
     </w:pPr>
     <w:rPr>
-      <w:rFonts w:cstheme="majorBidi" w:eastAsiaTheme="majorEastAsia"/>
-      <w:color w:themeColor="text1" w:themeTint="A6" w:val="595959"/>
-    </w:rPr>
-  </w:style>
-  <w:style w:styleId="Heading8" w:type="paragraph">
-    <w:name w:val="heading 8"/>
+      <w:rFonts w:asciiTheme="majorHAnsi" w:eastAsiaTheme="majorEastAsia" w:hAnsiTheme="majorHAnsi" w:cstheme="majorBidi"/>
+      <w:color w:val="4F81BD" w:themeColor="accent1"/>
+      <w:sz w:val="24"/>
+      <w:szCs w:val="24"/>
+    </w:rPr>
+  </w:style>
+  <w:style w:type="paragraph" w:styleId="Heading8">
+    <w:name w:val="Heading 8"/>
     <w:basedOn w:val="Normal"/>
     <w:next w:val="BodyText"/>
-    <w:link w:val="Heading8Char"/>
     <w:uiPriority w:val="9"/>
-    <w:semiHidden/>
     <w:unhideWhenUsed/>
     <w:qFormat/>
-    <w:rsid w:val="00A10FD9"/>
     <w:pPr>
       <w:keepNext/>
       <w:keepLines/>
-      <w:spacing w:after="0"/>
+      <w:spacing w:before="200" w:after="0"/>
       <w:outlineLvl w:val="7"/>
     </w:pPr>
     <w:rPr>
-      <w:rFonts w:cstheme="majorBidi" w:eastAsiaTheme="majorEastAsia"/>
-      <w:i/>
-      <w:iCs/>
-      <w:color w:themeColor="text1" w:themeTint="D8" w:val="272727"/>
-    </w:rPr>
-  </w:style>
-  <w:style w:styleId="Heading9" w:type="paragraph">
-    <w:name w:val="heading 9"/>
+      <w:rFonts w:asciiTheme="majorHAnsi" w:eastAsiaTheme="majorEastAsia" w:hAnsiTheme="majorHAnsi" w:cstheme="majorBidi"/>
+      <w:color w:val="4F81BD" w:themeColor="accent1"/>
+      <w:sz w:val="24"/>
+      <w:szCs w:val="24"/>
+    </w:rPr>
+  </w:style>
+  <w:style w:type="paragraph" w:styleId="Heading9">
+    <w:name w:val="Heading 9"/>
     <w:basedOn w:val="Normal"/>
     <w:next w:val="BodyText"/>
-    <w:link w:val="Heading9Char"/>
     <w:uiPriority w:val="9"/>
-    <w:semiHidden/>
     <w:unhideWhenUsed/>
     <w:qFormat/>
-    <w:rsid w:val="00A10FD9"/>
     <w:pPr>
       <w:keepNext/>
       <w:keepLines/>
-      <w:spacing w:after="0"/>
+      <w:spacing w:before="200" w:after="0"/>
       <w:outlineLvl w:val="8"/>
     </w:pPr>
     <w:rPr>
-      <w:rFonts w:cstheme="majorBidi" w:eastAsiaTheme="majorEastAsia"/>
-      <w:color w:themeColor="text1" w:themeTint="D8" w:val="272727"/>
-    </w:rPr>
-  </w:style>
-  <w:style w:customStyle="1" w:styleId="Heading1Char" w:type="character">
-    <w:name w:val="Heading 1 Char"/>
-    <w:basedOn w:val="DefaultParagraphFont"/>
-    <w:link w:val="Heading1"/>
-    <w:uiPriority w:val="9"/>
-    <w:rsid w:val="00A10FD9"/>
-    <w:rPr>
-      <w:rFonts w:asciiTheme="majorHAnsi" w:cstheme="majorBidi" w:eastAsiaTheme="majorEastAsia" w:hAnsiTheme="majorHAnsi"/>
-      <w:color w:themeColor="accent1" w:themeShade="BF" w:val="0F4761"/>
-      <w:sz w:val="40"/>
-      <w:szCs w:val="40"/>
-    </w:rPr>
-  </w:style>
-  <w:style w:customStyle="1" w:styleId="Heading2Char" w:type="character">
-    <w:name w:val="Heading 2 Char"/>
-    <w:basedOn w:val="DefaultParagraphFont"/>
-    <w:link w:val="Heading2"/>
-    <w:uiPriority w:val="9"/>
-    <w:semiHidden/>
-    <w:rsid w:val="00A10FD9"/>
-    <w:rPr>
-      <w:rFonts w:asciiTheme="majorHAnsi" w:cstheme="majorBidi" w:eastAsiaTheme="majorEastAsia" w:hAnsiTheme="majorHAnsi"/>
-      <w:color w:themeColor="accent1" w:themeShade="BF" w:val="0F4761"/>
-      <w:sz w:val="32"/>
-      <w:szCs w:val="32"/>
-    </w:rPr>
-  </w:style>
-  <w:style w:customStyle="1" w:styleId="Heading3Char" w:type="character">
-    <w:name w:val="Heading 3 Char"/>
-    <w:basedOn w:val="DefaultParagraphFont"/>
-    <w:link w:val="Heading3"/>
-    <w:uiPriority w:val="9"/>
-    <w:semiHidden/>
-    <w:rsid w:val="00A10FD9"/>
-    <w:rPr>
-      <w:rFonts w:cstheme="majorBidi" w:eastAsiaTheme="majorEastAsia"/>
-      <w:color w:themeColor="accent1" w:themeShade="BF" w:val="0F4761"/>
-      <w:sz w:val="28"/>
-      <w:szCs w:val="28"/>
-    </w:rPr>
-  </w:style>
-  <w:style w:customStyle="1" w:styleId="Heading4Char" w:type="character">
-    <w:name w:val="Heading 4 Char"/>
-    <w:basedOn w:val="DefaultParagraphFont"/>
-    <w:link w:val="Heading4"/>
-    <w:uiPriority w:val="9"/>
-    <w:semiHidden/>
-    <w:rsid w:val="00A10FD9"/>
-    <w:rPr>
-      <w:rFonts w:cstheme="majorBidi" w:eastAsiaTheme="majorEastAsia"/>
-      <w:i/>
-      <w:iCs/>
-      <w:color w:themeColor="accent1" w:themeShade="BF" w:val="0F4761"/>
-    </w:rPr>
-  </w:style>
-  <w:style w:customStyle="1" w:styleId="Heading5Char" w:type="character">
-    <w:name w:val="Heading 5 Char"/>
-    <w:basedOn w:val="DefaultParagraphFont"/>
-    <w:link w:val="Heading5"/>
-    <w:uiPriority w:val="9"/>
-    <w:semiHidden/>
-    <w:rsid w:val="00A10FD9"/>
-    <w:rPr>
-      <w:rFonts w:cstheme="majorBidi" w:eastAsiaTheme="majorEastAsia"/>
-      <w:color w:themeColor="accent1" w:themeShade="BF" w:val="0F4761"/>
-    </w:rPr>
-  </w:style>
-  <w:style w:customStyle="1" w:styleId="Heading6Char" w:type="character">
-    <w:name w:val="Heading 6 Char"/>
-    <w:basedOn w:val="DefaultParagraphFont"/>
-    <w:link w:val="Heading6"/>
-    <w:uiPriority w:val="9"/>
-    <w:semiHidden/>
-    <w:rsid w:val="00A10FD9"/>
-    <w:rPr>
-      <w:rFonts w:cstheme="majorBidi" w:eastAsiaTheme="majorEastAsia"/>
-      <w:i/>
-      <w:iCs/>
-      <w:color w:themeColor="text1" w:themeTint="A6" w:val="595959"/>
-    </w:rPr>
-  </w:style>
-  <w:style w:customStyle="1" w:styleId="Heading7Char" w:type="character">
-    <w:name w:val="Heading 7 Char"/>
-    <w:basedOn w:val="DefaultParagraphFont"/>
-    <w:link w:val="Heading7"/>
-    <w:uiPriority w:val="9"/>
-    <w:semiHidden/>
-    <w:rsid w:val="00A10FD9"/>
-    <w:rPr>
-      <w:rFonts w:cstheme="majorBidi" w:eastAsiaTheme="majorEastAsia"/>
-      <w:color w:themeColor="text1" w:themeTint="A6" w:val="595959"/>
-    </w:rPr>
-  </w:style>
-  <w:style w:customStyle="1" w:styleId="Heading8Char" w:type="character">
-    <w:name w:val="Heading 8 Char"/>
-    <w:basedOn w:val="DefaultParagraphFont"/>
-    <w:link w:val="Heading8"/>
-    <w:uiPriority w:val="9"/>
-    <w:semiHidden/>
-    <w:rsid w:val="00A10FD9"/>
-    <w:rPr>
-      <w:rFonts w:cstheme="majorBidi" w:eastAsiaTheme="majorEastAsia"/>
-      <w:i/>
-      <w:iCs/>
-      <w:color w:themeColor="text1" w:themeTint="D8" w:val="272727"/>
-    </w:rPr>
-  </w:style>
-  <w:style w:customStyle="1" w:styleId="Heading9Char" w:type="character">
-    <w:name w:val="Heading 9 Char"/>
-    <w:basedOn w:val="DefaultParagraphFont"/>
-    <w:link w:val="Heading9"/>
-    <w:uiPriority w:val="9"/>
-    <w:semiHidden/>
-    <w:rsid w:val="00A10FD9"/>
-    <w:rPr>
-      <w:rFonts w:cstheme="majorBidi" w:eastAsiaTheme="majorEastAsia"/>
-      <w:color w:themeColor="text1" w:themeTint="D8" w:val="272727"/>
-    </w:rPr>
-  </w:style>
-  <w:style w:styleId="BlockText" w:type="paragraph">
+      <w:rFonts w:asciiTheme="majorHAnsi" w:eastAsiaTheme="majorEastAsia" w:hAnsiTheme="majorHAnsi" w:cstheme="majorBidi"/>
+      <w:color w:val="4F81BD" w:themeColor="accent1"/>
+      <w:sz w:val="24"/>
+      <w:szCs w:val="24"/>
+    </w:rPr>
+  </w:style>
+  <w:style w:type="paragraph" w:styleId="BlockText">
     <w:name w:val="Block Text"/>
     <w:basedOn w:val="BodyText"/>
     <w:next w:val="BodyText"/>
@@ -3601,11 +3570,11 @@
     <w:unhideWhenUsed/>
     <w:qFormat/>
     <w:pPr>
-      <w:spacing w:after="100" w:before="100"/>
+      <w:spacing w:before="100" w:after="100"/>
       <w:ind w:firstLine="0" w:left="480" w:right="480"/>
     </w:pPr>
   </w:style>
-  <w:style w:styleId="FootnoteText" w:type="paragraph">
+  <w:style w:type="paragraph" w:styleId="FootnoteText">
     <w:name w:val="Footnote Text"/>
     <w:basedOn w:val="Normal"/>
     <w:next w:val="FootnoteText"/>
@@ -3613,55 +3582,28 @@
     <w:unhideWhenUsed/>
     <w:qFormat/>
   </w:style>
-  <w:style w:styleId="FootnoteBlockText" w:type="paragraph">
-    <w:name w:val="Footnote Block Text"/>
-    <w:basedOn w:val="FootnoteText"/>
-    <w:next w:val="FootnoteText"/>
-    <w:uiPriority w:val="9"/>
-    <w:unhideWhenUsed/>
-    <w:qFormat/>
-    <w:pPr>
-      <w:spacing w:after="100" w:before="100"/>
-      <w:ind w:firstLine="0" w:left="480" w:right="480"/>
-    </w:pPr>
-  </w:style>
-  <w:style w:default="1" w:styleId="DefaultParagraphFont" w:type="character">
+  <w:style w:type="character" w:default="1" w:styleId="DefaultParagraphFont">
     <w:name w:val="Default Paragraph Font"/>
     <w:semiHidden/>
     <w:unhideWhenUsed/>
   </w:style>
-  <w:style w:default="1" w:styleId="Table" w:type="table">
+  <w:style w:type="table" w:default="1" w:styleId="Table">
     <w:name w:val="Table"/>
     <w:basedOn w:val="TableNormal"/>
     <w:semiHidden/>
     <w:unhideWhenUsed/>
     <w:qFormat/>
     <w:tblPr>
-      <w:tblInd w:type="dxa" w:w="0"/>
+      <w:tblInd w:w="0" w:type="dxa"/>
       <w:tblCellMar>
-        <w:top w:type="dxa" w:w="0"/>
-        <w:left w:type="dxa" w:w="108"/>
-        <w:bottom w:type="dxa" w:w="0"/>
-        <w:right w:type="dxa" w:w="108"/>
+        <w:top w:w="0" w:type="dxa"/>
+        <w:left w:w="108" w:type="dxa"/>
+        <w:bottom w:w="0" w:type="dxa"/>
+        <w:right w:w="108" w:type="dxa"/>
       </w:tblCellMar>
     </w:tblPr>
-    <w:tblStylePr w:type="firstRow">
-      <w:tblPr>
-        <w:jc w:val="left"/>
-        <w:tblInd w:type="dxa" w:w="0"/>
-      </w:tblPr>
-      <w:trPr>
-        <w:jc w:val="left"/>
-      </w:trPr>
-      <w:tcPr>
-        <w:tcBorders>
-          <w:bottom w:val="single"/>
-        </w:tcBorders>
-        <w:vAlign w:val="bottom"/>
-      </w:tcPr>
-    </w:tblStylePr>
-  </w:style>
-  <w:style w:customStyle="1" w:styleId="DefinitionTerm" w:type="paragraph">
+  </w:style>
+  <w:style w:type="paragraph" w:customStyle="1" w:styleId="DefinitionTerm">
     <w:name w:val="Definition Term"/>
     <w:basedOn w:val="Normal"/>
     <w:next w:val="Definition"/>
@@ -3674,49 +3616,49 @@
       <w:b/>
     </w:rPr>
   </w:style>
-  <w:style w:customStyle="1" w:styleId="Definition" w:type="paragraph">
+  <w:style w:type="paragraph" w:customStyle="1" w:styleId="Definition">
     <w:name w:val="Definition"/>
     <w:basedOn w:val="Normal"/>
   </w:style>
-  <w:style w:styleId="Caption" w:type="paragraph">
+  <w:style w:type="paragraph" w:styleId="Caption">
     <w:name w:val="Caption"/>
     <w:basedOn w:val="Normal"/>
     <w:link w:val="BodyTextChar"/>
     <w:pPr>
-      <w:spacing w:after="120" w:before="0"/>
+      <w:spacing w:before="0" w:after="120"/>
     </w:pPr>
     <w:rPr>
       <w:i/>
     </w:rPr>
   </w:style>
-  <w:style w:customStyle="1" w:styleId="TableCaption" w:type="paragraph">
+  <w:style w:type="paragraph" w:customStyle="1" w:styleId="TableCaption">
     <w:name w:val="Table Caption"/>
     <w:basedOn w:val="Caption"/>
     <w:pPr>
       <w:keepNext/>
     </w:pPr>
   </w:style>
-  <w:style w:customStyle="1" w:styleId="ImageCaption" w:type="paragraph">
+  <w:style w:type="paragraph" w:customStyle="1" w:styleId="ImageCaption">
     <w:name w:val="Image Caption"/>
     <w:basedOn w:val="Caption"/>
   </w:style>
-  <w:style w:customStyle="1" w:styleId="Figure" w:type="paragraph">
+  <w:style w:type="paragraph" w:customStyle="1" w:styleId="Figure">
     <w:name w:val="Figure"/>
     <w:basedOn w:val="Normal"/>
   </w:style>
-  <w:style w:customStyle="1" w:styleId="CaptionedFigure" w:type="paragraph">
+  <w:style w:type="paragraph" w:customStyle="1" w:styleId="CaptionedFigure">
     <w:name w:val="Captioned Figure"/>
     <w:basedOn w:val="Figure"/>
     <w:pPr>
       <w:keepNext/>
     </w:pPr>
   </w:style>
-  <w:style w:customStyle="1" w:styleId="BodyTextChar" w:type="character">
+  <w:style w:type="character" w:customStyle="1" w:styleId="BodyTextChar">
     <w:name w:val="Body Text Char"/>
     <w:basedOn w:val="DefaultParagraphFont"/>
     <w:link w:val="BodyText"/>
   </w:style>
-  <w:style w:customStyle="1" w:styleId="VerbatimChar" w:type="character">
+  <w:style w:type="character" w:customStyle="1" w:styleId="VerbatimChar">
     <w:name w:val="Verbatim Char"/>
     <w:basedOn w:val="BodyTextChar"/>
     <w:rPr>
@@ -3724,25 +3666,25 @@
       <w:sz w:val="22"/>
     </w:rPr>
   </w:style>
-  <w:style w:customStyle="1" w:styleId="SectionNumber" w:type="character">
+  <w:style w:type="character" w:customStyle="1" w:styleId="SectionNumber">
     <w:name w:val="Section Number"/>
     <w:basedOn w:val="BodyTextChar"/>
   </w:style>
-  <w:style w:styleId="FootnoteReference" w:type="character">
+  <w:style w:type="character" w:styleId="FootnoteReference">
     <w:name w:val="Footnote Reference"/>
     <w:basedOn w:val="BodyTextChar"/>
     <w:rPr>
       <w:vertAlign w:val="superscript"/>
     </w:rPr>
   </w:style>
-  <w:style w:styleId="Hyperlink" w:type="character">
+  <w:style w:type="character" w:styleId="Hyperlink">
     <w:name w:val="Hyperlink"/>
     <w:basedOn w:val="BodyTextChar"/>
     <w:rPr>
-      <w:color w:themeColor="accent1" w:val="4F81BD"/>
-    </w:rPr>
-  </w:style>
-  <w:style w:styleId="TOCHeading" w:type="paragraph">
+      <w:color w:val="4F81BD" w:themeColor="accent1"/>
+    </w:rPr>
+  </w:style>
+  <w:style w:type="paragraph" w:styleId="TOCHeading">
     <w:name w:val="TOC Heading"/>
     <w:basedOn w:val="Heading1"/>
     <w:next w:val="BodyText"/>
@@ -3754,10 +3696,10 @@
       <w:outlineLvl w:val="9"/>
     </w:pPr>
     <w:rPr>
-      <w:rFonts w:asciiTheme="majorHAnsi" w:cstheme="majorBidi" w:eastAsiaTheme="majorEastAsia" w:hAnsiTheme="majorHAnsi"/>
+      <w:rFonts w:asciiTheme="majorHAnsi" w:eastAsiaTheme="majorEastAsia" w:hAnsiTheme="majorHAnsi" w:cstheme="majorBidi"/>
       <w:b w:val="0"/>
       <w:bCs w:val="0"/>
-      <w:color w:themeColor="accent1" w:themeShade="BF" w:val="365F91"/>
+      <w:color w:val="365F91" w:themeColor="accent1" w:themeShade="BF"/>
     </w:rPr>
   </w:style>
   <w:style w:type="paragraph" w:customStyle="1" w:styleId="SourceCode">
@@ -3772,8 +3714,8 @@
     <w:name w:val="KeywordTok"/>
     <w:basedOn w:val="VerbatimChar"/>
     <w:rPr>
+      <w:color w:val="007020"/>
       <w:b/>
-      <w:color w:val="007020"/>
     </w:rPr>
   </w:style>
   <w:style w:type="character" w:customStyle="1" w:styleId="DataTypeTok">
@@ -3849,43 +3791,40 @@
   <w:style w:type="character" w:customStyle="1" w:styleId="ImportTok">
     <w:name w:val="ImportTok"/>
     <w:basedOn w:val="VerbatimChar"/>
-    <w:rPr>
-      <w:b/>
-      <w:color w:val="008000"/>
-    </w:rPr>
+    <w:rPr/>
   </w:style>
   <w:style w:type="character" w:customStyle="1" w:styleId="CommentTok">
     <w:name w:val="CommentTok"/>
     <w:basedOn w:val="VerbatimChar"/>
     <w:rPr>
+      <w:color w:val="60a0b0"/>
       <w:i/>
-      <w:color w:val="60a0b0"/>
     </w:rPr>
   </w:style>
   <w:style w:type="character" w:customStyle="1" w:styleId="DocumentationTok">
     <w:name w:val="DocumentationTok"/>
     <w:basedOn w:val="VerbatimChar"/>
     <w:rPr>
+      <w:color w:val="ba2121"/>
       <w:i/>
-      <w:color w:val="ba2121"/>
     </w:rPr>
   </w:style>
   <w:style w:type="character" w:customStyle="1" w:styleId="AnnotationTok">
     <w:name w:val="AnnotationTok"/>
     <w:basedOn w:val="VerbatimChar"/>
     <w:rPr>
+      <w:color w:val="60a0b0"/>
       <w:b/>
       <w:i/>
-      <w:color w:val="60a0b0"/>
     </w:rPr>
   </w:style>
   <w:style w:type="character" w:customStyle="1" w:styleId="CommentVarTok">
     <w:name w:val="CommentVarTok"/>
     <w:basedOn w:val="VerbatimChar"/>
     <w:rPr>
+      <w:color w:val="60a0b0"/>
       <w:b/>
       <w:i/>
-      <w:color w:val="60a0b0"/>
     </w:rPr>
   </w:style>
   <w:style w:type="character" w:customStyle="1" w:styleId="OtherTok">
@@ -3913,8 +3852,8 @@
     <w:name w:val="ControlFlowTok"/>
     <w:basedOn w:val="VerbatimChar"/>
     <w:rPr>
+      <w:color w:val="007020"/>
       <w:b/>
-      <w:color w:val="007020"/>
     </w:rPr>
   </w:style>
   <w:style w:type="character" w:customStyle="1" w:styleId="OperatorTok">
@@ -3927,9 +3866,7 @@
   <w:style w:type="character" w:customStyle="1" w:styleId="BuiltInTok">
     <w:name w:val="BuiltInTok"/>
     <w:basedOn w:val="VerbatimChar"/>
-    <w:rPr>
-      <w:color w:val="008000"/>
-    </w:rPr>
+    <w:rPr/>
   </w:style>
   <w:style w:type="character" w:customStyle="1" w:styleId="ExtensionTok">
     <w:name w:val="ExtensionTok"/>
@@ -3959,34 +3896,34 @@
     <w:name w:val="InformationTok"/>
     <w:basedOn w:val="VerbatimChar"/>
     <w:rPr>
+      <w:color w:val="60a0b0"/>
       <w:b/>
       <w:i/>
-      <w:color w:val="60a0b0"/>
     </w:rPr>
   </w:style>
   <w:style w:type="character" w:customStyle="1" w:styleId="WarningTok">
     <w:name w:val="WarningTok"/>
     <w:basedOn w:val="VerbatimChar"/>
     <w:rPr>
+      <w:color w:val="60a0b0"/>
       <w:b/>
       <w:i/>
-      <w:color w:val="60a0b0"/>
     </w:rPr>
   </w:style>
   <w:style w:type="character" w:customStyle="1" w:styleId="AlertTok">
     <w:name w:val="AlertTok"/>
     <w:basedOn w:val="VerbatimChar"/>
     <w:rPr>
+      <w:color w:val="ff0000"/>
       <w:b/>
-      <w:color w:val="ff0000"/>
     </w:rPr>
   </w:style>
   <w:style w:type="character" w:customStyle="1" w:styleId="ErrorTok">
     <w:name w:val="ErrorTok"/>
     <w:basedOn w:val="VerbatimChar"/>
     <w:rPr>
+      <w:color w:val="ff0000"/>
       <w:b/>
-      <w:color w:val="ff0000"/>
     </w:rPr>
   </w:style>
   <w:style w:type="character" w:customStyle="1" w:styleId="NormalTok">
@@ -4008,44 +3945,44 @@
         <a:sysClr val="window" lastClr="FFFFFF"/>
       </a:lt1>
       <a:dk2>
-        <a:srgbClr val="0E2841"/>
+        <a:srgbClr val="1F497D"/>
       </a:dk2>
       <a:lt2>
-        <a:srgbClr val="E8E8E8"/>
+        <a:srgbClr val="EEECE1"/>
       </a:lt2>
       <a:accent1>
-        <a:srgbClr val="156082"/>
+        <a:srgbClr val="4F81BD"/>
       </a:accent1>
       <a:accent2>
-        <a:srgbClr val="E97132"/>
+        <a:srgbClr val="C0504D"/>
       </a:accent2>
       <a:accent3>
-        <a:srgbClr val="196B24"/>
+        <a:srgbClr val="9BBB59"/>
       </a:accent3>
       <a:accent4>
-        <a:srgbClr val="0F9ED5"/>
+        <a:srgbClr val="8064A2"/>
       </a:accent4>
       <a:accent5>
-        <a:srgbClr val="A02B93"/>
+        <a:srgbClr val="4BACC6"/>
       </a:accent5>
       <a:accent6>
-        <a:srgbClr val="4EA72E"/>
+        <a:srgbClr val="F79646"/>
       </a:accent6>
       <a:hlink>
-        <a:srgbClr val="467886"/>
+        <a:srgbClr val="0000FF"/>
       </a:hlink>
       <a:folHlink>
-        <a:srgbClr val="96607D"/>
+        <a:srgbClr val="800080"/>
       </a:folHlink>
     </a:clrScheme>
     <a:fontScheme name="Office">
       <a:majorFont>
-        <a:latin typeface="Aptos Display" panose="02110004020202020204"/>
+        <a:latin typeface="Calibri"/>
         <a:ea typeface=""/>
         <a:cs typeface=""/>
-        <a:font script="Jpan" typeface="游ゴシック Light"/>
+        <a:font script="Jpan" typeface="ＭＳ ゴシック"/>
         <a:font script="Hang" typeface="맑은 고딕"/>
-        <a:font script="Hans" typeface="等线 Light"/>
+        <a:font script="Hans" typeface="宋体"/>
         <a:font script="Hant" typeface="新細明體"/>
         <a:font script="Arab" typeface="Times New Roman"/>
         <a:font script="Hebr" typeface="Times New Roman"/>
@@ -4072,32 +4009,14 @@
         <a:font script="Mong" typeface="Mongolian Baiti"/>
         <a:font script="Viet" typeface="Times New Roman"/>
         <a:font script="Uigh" typeface="Microsoft Uighur"/>
-        <a:font script="Geor" typeface="Sylfaen"/>
-        <a:font script="Armn" typeface="Arial"/>
-        <a:font script="Bugi" typeface="Leelawadee UI"/>
-        <a:font script="Bopo" typeface="Microsoft JhengHei"/>
-        <a:font script="Java" typeface="Javanese Text"/>
-        <a:font script="Lisu" typeface="Segoe UI"/>
-        <a:font script="Mymr" typeface="Myanmar Text"/>
-        <a:font script="Nkoo" typeface="Ebrima"/>
-        <a:font script="Olck" typeface="Nirmala UI"/>
-        <a:font script="Osma" typeface="Ebrima"/>
-        <a:font script="Phag" typeface="Phagspa"/>
-        <a:font script="Syrn" typeface="Estrangelo Edessa"/>
-        <a:font script="Syrj" typeface="Estrangelo Edessa"/>
-        <a:font script="Syre" typeface="Estrangelo Edessa"/>
-        <a:font script="Sora" typeface="Nirmala UI"/>
-        <a:font script="Tale" typeface="Microsoft Tai Le"/>
-        <a:font script="Talu" typeface="Microsoft New Tai Lue"/>
-        <a:font script="Tfng" typeface="Ebrima"/>
       </a:majorFont>
       <a:minorFont>
-        <a:latin typeface="Aptos" panose="02110004020202020204"/>
+        <a:latin typeface="Cambria"/>
         <a:ea typeface=""/>
         <a:cs typeface=""/>
-        <a:font script="Jpan" typeface="游明朝"/>
+        <a:font script="Jpan" typeface="ＭＳ 明朝"/>
         <a:font script="Hang" typeface="맑은 고딕"/>
-        <a:font script="Hans" typeface="等线"/>
+        <a:font script="Hans" typeface="宋体"/>
         <a:font script="Hant" typeface="新細明體"/>
         <a:font script="Arab" typeface="Arial"/>
         <a:font script="Hebr" typeface="Arial"/>
@@ -4124,24 +4043,6 @@
         <a:font script="Mong" typeface="Mongolian Baiti"/>
         <a:font script="Viet" typeface="Arial"/>
         <a:font script="Uigh" typeface="Microsoft Uighur"/>
-        <a:font script="Geor" typeface="Sylfaen"/>
-        <a:font script="Armn" typeface="Arial"/>
-        <a:font script="Bugi" typeface="Leelawadee UI"/>
-        <a:font script="Bopo" typeface="Microsoft JhengHei"/>
-        <a:font script="Java" typeface="Javanese Text"/>
-        <a:font script="Lisu" typeface="Segoe UI"/>
-        <a:font script="Mymr" typeface="Myanmar Text"/>
-        <a:font script="Nkoo" typeface="Ebrima"/>
-        <a:font script="Olck" typeface="Nirmala UI"/>
-        <a:font script="Osma" typeface="Ebrima"/>
-        <a:font script="Phag" typeface="Phagspa"/>
-        <a:font script="Syrn" typeface="Estrangelo Edessa"/>
-        <a:font script="Syrj" typeface="Estrangelo Edessa"/>
-        <a:font script="Syre" typeface="Estrangelo Edessa"/>
-        <a:font script="Sora" typeface="Nirmala UI"/>
-        <a:font script="Tale" typeface="Microsoft Tai Le"/>
-        <a:font script="Talu" typeface="Microsoft New Tai Lue"/>
-        <a:font script="Tfng" typeface="Ebrima"/>
       </a:minorFont>
     </a:fontScheme>
     <a:fmtScheme name="Office">
@@ -4153,141 +4054,200 @@
           <a:gsLst>
             <a:gs pos="0">
               <a:schemeClr val="phClr">
-                <a:lumMod val="110000"/>
-                <a:satMod val="105000"/>
-                <a:tint val="67000"/>
+                <a:tint val="50000"/>
+                <a:satMod val="300000"/>
               </a:schemeClr>
             </a:gs>
-            <a:gs pos="50000">
+            <a:gs pos="35000">
               <a:schemeClr val="phClr">
-                <a:lumMod val="105000"/>
-                <a:satMod val="103000"/>
-                <a:tint val="73000"/>
+                <a:tint val="37000"/>
+                <a:satMod val="300000"/>
               </a:schemeClr>
             </a:gs>
             <a:gs pos="100000">
               <a:schemeClr val="phClr">
-                <a:lumMod val="105000"/>
-                <a:satMod val="109000"/>
-                <a:tint val="81000"/>
+                <a:tint val="15000"/>
+                <a:satMod val="350000"/>
               </a:schemeClr>
             </a:gs>
           </a:gsLst>
-          <a:lin ang="5400000" scaled="0"/>
+          <a:lin ang="16200000" scaled="1"/>
         </a:gradFill>
         <a:gradFill rotWithShape="1">
           <a:gsLst>
             <a:gs pos="0">
               <a:schemeClr val="phClr">
-                <a:satMod val="103000"/>
-                <a:lumMod val="102000"/>
-                <a:tint val="94000"/>
-              </a:schemeClr>
-            </a:gs>
-            <a:gs pos="50000">
-              <a:schemeClr val="phClr">
-                <a:satMod val="110000"/>
-                <a:lumMod val="100000"/>
+                <a:tint val="100000"/>
                 <a:shade val="100000"/>
+                <a:satMod val="130000"/>
               </a:schemeClr>
             </a:gs>
             <a:gs pos="100000">
               <a:schemeClr val="phClr">
-                <a:lumMod val="99000"/>
-                <a:satMod val="120000"/>
-                <a:shade val="78000"/>
+                <a:tint val="50000"/>
+                <a:shade val="100000"/>
+                <a:satMod val="350000"/>
               </a:schemeClr>
             </a:gs>
           </a:gsLst>
-          <a:lin ang="5400000" scaled="0"/>
+          <a:lin ang="16200000" scaled="0"/>
         </a:gradFill>
       </a:fillStyleLst>
       <a:lnStyleLst>
-        <a:ln w="6350" cap="flat" cmpd="sng" algn="ctr">
+        <a:ln w="9525" cap="flat" cmpd="sng" algn="ctr">
+          <a:solidFill>
+            <a:schemeClr val="phClr">
+              <a:shade val="95000"/>
+              <a:satMod val="105000"/>
+            </a:schemeClr>
+          </a:solidFill>
+          <a:prstDash val="solid"/>
+        </a:ln>
+        <a:ln w="25400" cap="flat" cmpd="sng" algn="ctr">
           <a:solidFill>
             <a:schemeClr val="phClr"/>
           </a:solidFill>
           <a:prstDash val="solid"/>
-          <a:miter lim="800000"/>
         </a:ln>
-        <a:ln w="12700" cap="flat" cmpd="sng" algn="ctr">
+        <a:ln w="38100" cap="flat" cmpd="sng" algn="ctr">
           <a:solidFill>
             <a:schemeClr val="phClr"/>
           </a:solidFill>
           <a:prstDash val="solid"/>
-          <a:miter lim="800000"/>
-        </a:ln>
-        <a:ln w="19050" cap="flat" cmpd="sng" algn="ctr">
-          <a:solidFill>
-            <a:schemeClr val="phClr"/>
-          </a:solidFill>
-          <a:prstDash val="solid"/>
-          <a:miter lim="800000"/>
         </a:ln>
       </a:lnStyleLst>
       <a:effectStyleLst>
         <a:effectStyle>
-          <a:effectLst/>
-        </a:effectStyle>
-        <a:effectStyle>
-          <a:effectLst/>
+          <a:effectLst>
+            <a:outerShdw blurRad="40000" dist="20000" dir="5400000" rotWithShape="0">
+              <a:srgbClr val="000000">
+                <a:alpha val="38000"/>
+              </a:srgbClr>
+            </a:outerShdw>
+          </a:effectLst>
         </a:effectStyle>
         <a:effectStyle>
           <a:effectLst>
-            <a:outerShdw blurRad="57150" dist="19050" dir="5400000" algn="ctr" rotWithShape="0">
+            <a:outerShdw blurRad="40000" dist="23000" dir="5400000" rotWithShape="0">
               <a:srgbClr val="000000">
-                <a:alpha val="63000"/>
+                <a:alpha val="35000"/>
               </a:srgbClr>
             </a:outerShdw>
           </a:effectLst>
+        </a:effectStyle>
+        <a:effectStyle>
+          <a:effectLst>
+            <a:outerShdw blurRad="40000" dist="23000" dir="5400000" rotWithShape="0">
+              <a:srgbClr val="000000">
+                <a:alpha val="35000"/>
+              </a:srgbClr>
+            </a:outerShdw>
+          </a:effectLst>
+          <a:scene3d>
+            <a:camera prst="orthographicFront">
+              <a:rot lat="0" lon="0" rev="0"/>
+            </a:camera>
+            <a:lightRig rig="threePt" dir="t">
+              <a:rot lat="0" lon="0" rev="1200000"/>
+            </a:lightRig>
+          </a:scene3d>
+          <a:sp3d>
+            <a:bevelT w="63500" h="25400"/>
+          </a:sp3d>
         </a:effectStyle>
       </a:effectStyleLst>
       <a:bgFillStyleLst>
         <a:solidFill>
           <a:schemeClr val="phClr"/>
         </a:solidFill>
-        <a:solidFill>
-          <a:schemeClr val="phClr">
-            <a:tint val="95000"/>
-            <a:satMod val="170000"/>
-          </a:schemeClr>
-        </a:solidFill>
         <a:gradFill rotWithShape="1">
           <a:gsLst>
             <a:gs pos="0">
               <a:schemeClr val="phClr">
-                <a:tint val="93000"/>
-                <a:satMod val="150000"/>
-                <a:shade val="98000"/>
-                <a:lumMod val="102000"/>
+                <a:tint val="40000"/>
+                <a:satMod val="350000"/>
               </a:schemeClr>
             </a:gs>
-            <a:gs pos="50000">
+            <a:gs pos="40000">
               <a:schemeClr val="phClr">
-                <a:tint val="98000"/>
-                <a:satMod val="130000"/>
-                <a:shade val="90000"/>
-                <a:lumMod val="103000"/>
+                <a:tint val="45000"/>
+                <a:shade val="99000"/>
+                <a:satMod val="350000"/>
               </a:schemeClr>
             </a:gs>
             <a:gs pos="100000">
               <a:schemeClr val="phClr">
-                <a:shade val="63000"/>
-                <a:satMod val="120000"/>
+                <a:shade val="20000"/>
+                <a:satMod val="255000"/>
               </a:schemeClr>
             </a:gs>
           </a:gsLst>
-          <a:lin ang="5400000" scaled="0"/>
+          <a:path path="circle">
+            <a:fillToRect l="50000" t="-80000" r="50000" b="180000"/>
+          </a:path>
+        </a:gradFill>
+        <a:gradFill rotWithShape="1">
+          <a:gsLst>
+            <a:gs pos="0">
+              <a:schemeClr val="phClr">
+                <a:tint val="80000"/>
+                <a:satMod val="300000"/>
+              </a:schemeClr>
+            </a:gs>
+            <a:gs pos="100000">
+              <a:schemeClr val="phClr">
+                <a:shade val="30000"/>
+                <a:satMod val="200000"/>
+              </a:schemeClr>
+            </a:gs>
+          </a:gsLst>
+          <a:path path="circle">
+            <a:fillToRect l="50000" t="50000" r="50000" b="50000"/>
+          </a:path>
         </a:gradFill>
       </a:bgFillStyleLst>
     </a:fmtScheme>
   </a:themeElements>
-  <a:objectDefaults/>
+  <a:objectDefaults>
+    <a:spDef>
+      <a:spPr/>
+      <a:bodyPr/>
+      <a:lstStyle/>
+      <a:style>
+        <a:lnRef idx="1">
+          <a:schemeClr val="accent1"/>
+        </a:lnRef>
+        <a:fillRef idx="3">
+          <a:schemeClr val="accent1"/>
+        </a:fillRef>
+        <a:effectRef idx="2">
+          <a:schemeClr val="accent1"/>
+        </a:effectRef>
+        <a:fontRef idx="minor">
+          <a:schemeClr val="lt1"/>
+        </a:fontRef>
+      </a:style>
+    </a:spDef>
+    <a:lnDef>
+      <a:spPr/>
+      <a:bodyPr/>
+      <a:lstStyle/>
+      <a:style>
+        <a:lnRef idx="2">
+          <a:schemeClr val="accent1"/>
+        </a:lnRef>
+        <a:fillRef idx="0">
+          <a:schemeClr val="accent1"/>
+        </a:fillRef>
+        <a:effectRef idx="1">
+          <a:schemeClr val="accent1"/>
+        </a:effectRef>
+        <a:fontRef idx="minor">
+          <a:schemeClr val="tx1"/>
+        </a:fontRef>
+      </a:style>
+    </a:lnDef>
+  </a:objectDefaults>
   <a:extraClrSchemeLst/>
-  <a:extLst>
-    <a:ext uri="{05A4C25C-085E-4340-85A3-A5531E510DB2}">
-      <thm15:themeFamily xmlns:thm15="http://schemas.microsoft.com/office/thememl/2012/main" name="Office Theme" id="{2E142A2C-CD16-42D6-873A-C26D2A0506FA}" vid="{1BDDFF52-6CD6-40A5-AB3C-68EB2F1E4D0A}"/>
-    </a:ext>
-  </a:extLst>
 </a:theme>
 </file>
</xml_diff>